<commit_message>
Finition du rapport et création du pdf
</commit_message>
<xml_diff>
--- a/Rapport Mini Shell.docx
+++ b/Rapport Mini Shell.docx
@@ -201,6 +201,13 @@
               <w:b/>
               <w:bCs/>
             </w:rPr>
+            <w:t xml:space="preserve">I. </w:t>
+          </w:r>
+          <w:r>
+            <w:rPr>
+              <w:b/>
+              <w:bCs/>
+            </w:rPr>
             <w:t>Choix des fonctionnalités</w:t>
           </w:r>
           <w:r>
@@ -211,7 +218,7 @@
               <w:b/>
               <w:bCs/>
             </w:rPr>
-            <w:t>1</w:t>
+            <w:t>3</w:t>
           </w:r>
         </w:p>
         <w:p>
@@ -219,33 +226,87 @@
             <w:pStyle w:val="TM2"/>
             <w:ind w:left="216"/>
           </w:pPr>
-          <w:sdt>
-            <w:sdtPr>
-              <w:id w:val="1667506712"/>
-              <w:placeholder>
-                <w:docPart w:val="EEF94934FE034DDD8B47A8A92BA761FB"/>
-              </w:placeholder>
-              <w:temporary/>
-              <w:showingPlcHdr/>
-            </w:sdtPr>
-            <w:sdtEndPr/>
-            <w:sdtContent>
-              <w:r>
-                <w:t>Tapez le titre du chapitre (niveau 2)</w:t>
-              </w:r>
-            </w:sdtContent>
-          </w:sdt>
+          <w:r>
+            <w:t>Les commandes internes</w:t>
+          </w:r>
           <w:r>
             <w:ptab w:relativeTo="margin" w:alignment="right" w:leader="dot"/>
           </w:r>
           <w:r>
-            <w:t>1</w:t>
+            <w:t>3</w:t>
+          </w:r>
+        </w:p>
+        <w:p>
+          <w:pPr>
+            <w:pStyle w:val="TM2"/>
+            <w:ind w:left="216"/>
+          </w:pPr>
+          <w:r>
+            <w:t>Les commandes externes</w:t>
+          </w:r>
+          <w:r>
+            <w:ptab w:relativeTo="margin" w:alignment="right" w:leader="dot"/>
+          </w:r>
+          <w:r>
+            <w:t>3</w:t>
+          </w:r>
+        </w:p>
+        <w:p>
+          <w:pPr>
+            <w:pStyle w:val="TM2"/>
+            <w:ind w:left="216"/>
+          </w:pPr>
+          <w:r>
+            <w:t>Les tubes</w:t>
+          </w:r>
+          <w:r>
+            <w:ptab w:relativeTo="margin" w:alignment="right" w:leader="dot"/>
+          </w:r>
+          <w:r>
+            <w:t>3</w:t>
+          </w:r>
+        </w:p>
+        <w:p>
+          <w:pPr>
+            <w:pStyle w:val="TM2"/>
+            <w:ind w:left="216"/>
+          </w:pPr>
+          <w:r>
+            <w:t>L’exécution en arrière-plan</w:t>
+          </w:r>
+          <w:r>
+            <w:ptab w:relativeTo="margin" w:alignment="right" w:leader="dot"/>
+          </w:r>
+          <w:r>
+            <w:t>3</w:t>
+          </w:r>
+        </w:p>
+        <w:p>
+          <w:pPr>
+            <w:pStyle w:val="TM2"/>
+            <w:ind w:left="216"/>
+          </w:pPr>
+          <w:r>
+            <w:t>Les signaux</w:t>
+          </w:r>
+          <w:r>
+            <w:ptab w:relativeTo="margin" w:alignment="right" w:leader="dot"/>
+          </w:r>
+          <w:r>
+            <w:t>3</w:t>
           </w:r>
         </w:p>
         <w:p>
           <w:pPr>
             <w:pStyle w:val="TM1"/>
           </w:pPr>
+          <w:r>
+            <w:rPr>
+              <w:b/>
+              <w:bCs/>
+            </w:rPr>
+            <w:t xml:space="preserve">II. </w:t>
+          </w:r>
           <w:r>
             <w:rPr>
               <w:b/>
@@ -275,7 +336,7 @@
               <w:b/>
               <w:bCs/>
             </w:rPr>
-            <w:t>2</w:t>
+            <w:t>4</w:t>
           </w:r>
         </w:p>
         <w:p>
@@ -283,33 +344,87 @@
             <w:pStyle w:val="TM2"/>
             <w:ind w:left="216"/>
           </w:pPr>
-          <w:sdt>
-            <w:sdtPr>
-              <w:id w:val="93059040"/>
-              <w:placeholder>
-                <w:docPart w:val="EEF94934FE034DDD8B47A8A92BA761FB"/>
-              </w:placeholder>
-              <w:temporary/>
-              <w:showingPlcHdr/>
-            </w:sdtPr>
-            <w:sdtEndPr/>
-            <w:sdtContent>
-              <w:r>
-                <w:t>Tapez le titre du chapitre (niveau 2)</w:t>
-              </w:r>
-            </w:sdtContent>
-          </w:sdt>
+          <w:r>
+            <w:t>Le fichier mon_shell.c</w:t>
+          </w:r>
           <w:r>
             <w:ptab w:relativeTo="margin" w:alignment="right" w:leader="dot"/>
           </w:r>
           <w:r>
-            <w:t>2</w:t>
+            <w:t>4</w:t>
+          </w:r>
+        </w:p>
+        <w:p>
+          <w:pPr>
+            <w:pStyle w:val="TM2"/>
+            <w:ind w:left="216"/>
+          </w:pPr>
+          <w:r>
+            <w:t>Le fichier ligne.c</w:t>
+          </w:r>
+          <w:r>
+            <w:ptab w:relativeTo="margin" w:alignment="right" w:leader="dot"/>
+          </w:r>
+          <w:r>
+            <w:t>4</w:t>
+          </w:r>
+        </w:p>
+        <w:p>
+          <w:pPr>
+            <w:pStyle w:val="TM2"/>
+            <w:ind w:left="216"/>
+          </w:pPr>
+          <w:r>
+            <w:t>La structure ligne_analysee_t</w:t>
+          </w:r>
+          <w:r>
+            <w:ptab w:relativeTo="margin" w:alignment="right" w:leader="dot"/>
+          </w:r>
+          <w:r>
+            <w:t>5</w:t>
+          </w:r>
+        </w:p>
+        <w:p>
+          <w:pPr>
+            <w:pStyle w:val="TM2"/>
+            <w:ind w:left="216"/>
+          </w:pPr>
+          <w:r>
+            <w:t>Les structures job_t et ensemble_job_t</w:t>
+          </w:r>
+          <w:r>
+            <w:ptab w:relativeTo="margin" w:alignment="right" w:leader="dot"/>
+          </w:r>
+          <w:r>
+            <w:t>5</w:t>
+          </w:r>
+        </w:p>
+        <w:p>
+          <w:pPr>
+            <w:pStyle w:val="TM2"/>
+            <w:ind w:left="216"/>
+          </w:pPr>
+          <w:r>
+            <w:t>Les différents fichiers</w:t>
+          </w:r>
+          <w:r>
+            <w:ptab w:relativeTo="margin" w:alignment="right" w:leader="dot"/>
+          </w:r>
+          <w:r>
+            <w:t>6</w:t>
           </w:r>
         </w:p>
         <w:p>
           <w:pPr>
             <w:pStyle w:val="TM1"/>
           </w:pPr>
+          <w:r>
+            <w:rPr>
+              <w:b/>
+              <w:bCs/>
+            </w:rPr>
+            <w:t xml:space="preserve">III. </w:t>
+          </w:r>
           <w:r>
             <w:rPr>
               <w:b/>
@@ -325,41 +440,24 @@
               <w:b/>
               <w:bCs/>
             </w:rPr>
-            <w:t>3</w:t>
-          </w:r>
-        </w:p>
-        <w:p>
-          <w:pPr>
-            <w:pStyle w:val="TM2"/>
-            <w:ind w:left="216"/>
-          </w:pPr>
-          <w:sdt>
-            <w:sdtPr>
-              <w:id w:val="1966534642"/>
-              <w:placeholder>
-                <w:docPart w:val="3CA808DE6F7B42C9AD32A67F2C5524E4"/>
-              </w:placeholder>
-              <w:temporary/>
-              <w:showingPlcHdr/>
-            </w:sdtPr>
-            <w:sdtEndPr/>
-            <w:sdtContent>
-              <w:r>
-                <w:t>Tapez le titre du chapitre (niveau 2)</w:t>
-              </w:r>
-            </w:sdtContent>
-          </w:sdt>
-          <w:r>
-            <w:ptab w:relativeTo="margin" w:alignment="right" w:leader="dot"/>
-          </w:r>
-          <w:r>
-            <w:t>3</w:t>
+            <w:t>7</w:t>
           </w:r>
         </w:p>
         <w:p>
           <w:pPr>
             <w:pStyle w:val="TM1"/>
+            <w:rPr>
+              <w:b/>
+              <w:bCs/>
+            </w:rPr>
           </w:pPr>
+          <w:r>
+            <w:rPr>
+              <w:b/>
+              <w:bCs/>
+            </w:rPr>
+            <w:t xml:space="preserve">IV. </w:t>
+          </w:r>
           <w:r>
             <w:rPr>
               <w:b/>
@@ -375,32 +473,29 @@
               <w:b/>
               <w:bCs/>
             </w:rPr>
-            <w:t>4</w:t>
+            <w:t>8</w:t>
           </w:r>
         </w:p>
         <w:p>
           <w:pPr>
-            <w:pStyle w:val="TM2"/>
-            <w:ind w:left="216"/>
+            <w:pStyle w:val="TM1"/>
           </w:pPr>
-          <w:sdt>
-            <w:sdtPr>
-              <w:id w:val="684101652"/>
-              <w:temporary/>
-              <w:showingPlcHdr/>
-            </w:sdtPr>
-            <w:sdtEndPr/>
-            <w:sdtContent>
-              <w:r>
-                <w:t>Tapez le titre du chapitre (niveau 2)</w:t>
-              </w:r>
-            </w:sdtContent>
-          </w:sdt>
+          <w:r>
+            <w:rPr>
+              <w:b/>
+              <w:bCs/>
+            </w:rPr>
+            <w:t>Annexe</w:t>
+          </w:r>
           <w:r>
             <w:ptab w:relativeTo="margin" w:alignment="right" w:leader="dot"/>
           </w:r>
           <w:r>
-            <w:t>4</w:t>
+            <w:rPr>
+              <w:b/>
+              <w:bCs/>
+            </w:rPr>
+            <w:t>9</w:t>
           </w:r>
         </w:p>
       </w:sdtContent>
@@ -456,15 +551,7 @@
         <w:t> »</w:t>
       </w:r>
       <w:r>
-        <w:t xml:space="preserve"> (</w:t>
-      </w:r>
-      <w:proofErr w:type="spellStart"/>
-      <w:r>
-        <w:t>echo</w:t>
-      </w:r>
-      <w:proofErr w:type="spellEnd"/>
-      <w:r>
-        <w:t>, cd)</w:t>
+        <w:t xml:space="preserve"> (echo, cd)</w:t>
       </w:r>
       <w:r>
         <w:t>, mais qui fonct</w:t>
@@ -501,11 +588,9 @@
       <w:r>
         <w:t xml:space="preserve">ler sur les commandes dites « externes », dans la même dynamique de réalisation, avec le traitement des erreurs. Par exemple, entrer une ligne de commande vide ne fait rien (ce n’est pas le cas si l’on ne traite pas cette entrée, </w:t>
       </w:r>
-      <w:proofErr w:type="spellStart"/>
-      <w:r>
-        <w:t>bash</w:t>
-      </w:r>
-      <w:proofErr w:type="spellEnd"/>
+      <w:r>
+        <w:t>le programme</w:t>
+      </w:r>
       <w:r>
         <w:t xml:space="preserve"> renvoie une erreur). L’exécution de commandes externes se fait en créant un processus fils qui va exécuter la commande. Voir partie II.</w:t>
       </w:r>
@@ -536,29 +621,13 @@
         <w:t>tubes</w:t>
       </w:r>
       <w:r>
-        <w:t xml:space="preserve"> s’est faite en plusieurs étapes. Nous avons dû modifier les fonctions déjà existantes et créer deux nouveaux types structurés (que l’on a appelé </w:t>
-      </w:r>
-      <w:proofErr w:type="spellStart"/>
-      <w:r>
-        <w:t>jo</w:t>
+        <w:t xml:space="preserve"> s’est faite en plusieurs étapes. Nous avons dû modifier les fonctions déjà existantes et créer deux nouveaux types structurés (que l’on a appelé jo</w:t>
       </w:r>
       <w:r>
         <w:t>b</w:t>
       </w:r>
       <w:r>
-        <w:t>_t</w:t>
-      </w:r>
-      <w:proofErr w:type="spellEnd"/>
-      <w:r>
-        <w:t xml:space="preserve"> et </w:t>
-      </w:r>
-      <w:proofErr w:type="spellStart"/>
-      <w:r>
-        <w:t>ensemble_job_t</w:t>
-      </w:r>
-      <w:proofErr w:type="spellEnd"/>
-      <w:r>
-        <w:t>) pour la réalisation de cette fonctionnalité. Elle est fonctionnelle et permet d’enchaîner jusqu’à trois commandes. Nous avons décidé arbitrairement de limiter le nombre de commandes en pipe à trois, mais nous pouvons le changer très facilement puisqu’il s’agit en réalité d’une variable interne au programme.</w:t>
+        <w:t>_t et ensemble_job_t) pour la réalisation de cette fonctionnalité. Elle est fonctionnelle et permet d’enchaîner jusqu’à trois commandes. Nous avons décidé arbitrairement de limiter le nombre de commandes en pipe à trois, mais nous pouvons le changer très facilement puisqu’il s’agit en réalité d’une variable interne au programme.</w:t>
       </w:r>
     </w:p>
     <w:p>
@@ -573,7 +642,10 @@
       </w:pPr>
       <w:r>
         <w:tab/>
-        <w:t>La mise en arrière-plan</w:t>
+        <w:t xml:space="preserve">L’exécution </w:t>
+      </w:r>
+      <w:r>
+        <w:t>en arrière-plan</w:t>
       </w:r>
     </w:p>
     <w:p>
@@ -604,34 +676,10 @@
         <w:jc w:val="both"/>
       </w:pPr>
       <w:r>
-        <w:t xml:space="preserve">En dernière fonctionnalité, nous avons ajouté le traitement des signaux. Ainsi, </w:t>
-      </w:r>
-      <w:proofErr w:type="spellStart"/>
-      <w:r>
-        <w:t>Ctrl+D</w:t>
-      </w:r>
-      <w:proofErr w:type="spellEnd"/>
-      <w:r>
-        <w:t xml:space="preserve"> arrête le Mini-Shell</w:t>
-      </w:r>
-      <w:r>
-        <w:t xml:space="preserve">, </w:t>
-      </w:r>
-      <w:proofErr w:type="spellStart"/>
-      <w:r>
-        <w:t>Ctrl+C</w:t>
-      </w:r>
-      <w:proofErr w:type="spellEnd"/>
-      <w:r>
-        <w:t xml:space="preserve"> ne fait rien dans le cas où aucun processus en premier plan n’est lancé (alors qu’il devrait arrêter le Mini-Shell s’il n’était pas traité), sinon il arrête le processus en premier-plan en cours. NB : Deux processus lancés en pipe s’arrêtent tous les deux avec un </w:t>
-      </w:r>
-      <w:proofErr w:type="spellStart"/>
-      <w:r>
-        <w:t>Ctrl+C</w:t>
-      </w:r>
-      <w:proofErr w:type="spellEnd"/>
-      <w:r>
-        <w:t>.</w:t>
+        <w:t>En dernière fonctionnalité, nous avons ajouté le traitement des signaux. Ainsi, Ctrl+D arrête le Mini-Shell</w:t>
+      </w:r>
+      <w:r>
+        <w:t>, Ctrl+C ne fait rien dans le cas où aucun processus en premier plan n’est lancé (alors qu’il devrait arrêter le Mini-Shell s’il n’était pas traité), sinon il arrête le processus en premier-plan en cours. NB : Deux processus lancés en pipe s’arrêtent tous les deux avec un Ctrl+C.</w:t>
       </w:r>
       <w:r>
         <w:br w:type="page"/>
@@ -677,25 +725,12 @@
         <w:pStyle w:val="Sous-titre"/>
       </w:pPr>
       <w:r>
-        <w:t xml:space="preserve">Le fichier </w:t>
-      </w:r>
-      <w:proofErr w:type="spellStart"/>
-      <w:r>
-        <w:t>mon_shell.c</w:t>
-      </w:r>
-      <w:proofErr w:type="spellEnd"/>
-    </w:p>
-    <w:p>
-      <w:r>
-        <w:t>La fonction main (le point d’entrée du programme) se trouve dans le fichier  « </w:t>
-      </w:r>
-      <w:proofErr w:type="spellStart"/>
-      <w:r>
-        <w:t>mon_shell.c</w:t>
-      </w:r>
-      <w:proofErr w:type="spellEnd"/>
-      <w:r>
-        <w:t> ».</w:t>
+        <w:t>Le fichier mon_shell.c</w:t>
+      </w:r>
+    </w:p>
+    <w:p>
+      <w:r>
+        <w:t>La fonction main (le point d’entrée du programme) se trouve dans le fichier  « mon_shell.c ».</w:t>
       </w:r>
       <w:r>
         <w:t xml:space="preserve"> </w:t>
@@ -720,15 +755,7 @@
         <w:jc w:val="both"/>
       </w:pPr>
       <w:r>
-        <w:t>Une variable « </w:t>
-      </w:r>
-      <w:proofErr w:type="spellStart"/>
-      <w:r>
-        <w:t>sigact</w:t>
-      </w:r>
-      <w:proofErr w:type="spellEnd"/>
-      <w:r>
-        <w:t> » qui est une structure de contrôle représentant les différents signaux.</w:t>
+        <w:t>Une variable « sigact » qui est une structure de contrôle représentant les différents signaux.</w:t>
       </w:r>
     </w:p>
     <w:p>
@@ -754,15 +781,7 @@
         <w:jc w:val="both"/>
       </w:pPr>
       <w:r>
-        <w:t xml:space="preserve">Une fonction d’initialisation des jobs qui initialise une structure de contrôle pour un pointeur </w:t>
-      </w:r>
-      <w:proofErr w:type="spellStart"/>
-      <w:r>
-        <w:t>ensemble_job_t</w:t>
-      </w:r>
-      <w:proofErr w:type="spellEnd"/>
-      <w:r>
-        <w:t xml:space="preserve"> passé en paramètre.</w:t>
+        <w:t>Une fonction d’initialisation des jobs qui initialise une structure de contrôle pour un pointeur ensemble_job_t passé en paramètre.</w:t>
       </w:r>
     </w:p>
     <w:p>
@@ -784,15 +803,7 @@
         <w:t xml:space="preserve"> le signal « SIGINT »</w:t>
       </w:r>
       <w:r>
-        <w:t xml:space="preserve"> (</w:t>
-      </w:r>
-      <w:proofErr w:type="spellStart"/>
-      <w:r>
-        <w:t>Ctrl+C</w:t>
-      </w:r>
-      <w:proofErr w:type="spellEnd"/>
-      <w:r>
-        <w:t>) dans le programme</w:t>
+        <w:t xml:space="preserve"> (Ctrl+C) dans le programme</w:t>
       </w:r>
       <w:r>
         <w:t>.</w:t>
@@ -818,37 +829,8 @@
           <w:rStyle w:val="pl-en"/>
         </w:rPr>
       </w:pPr>
-      <w:proofErr w:type="spellStart"/>
-      <w:r>
-        <w:t>affiche_</w:t>
-      </w:r>
-      <w:proofErr w:type="gramStart"/>
-      <w:r>
-        <w:t>invite</w:t>
-      </w:r>
-      <w:proofErr w:type="spellEnd"/>
-      <w:r>
-        <w:t>(</w:t>
-      </w:r>
-      <w:proofErr w:type="gramEnd"/>
-      <w:r>
-        <w:t xml:space="preserve">) qui affiche une ligne contenant le répertoire courant suivi du caractère « &gt; ». NB : Cette fonction utilise la fonction </w:t>
-      </w:r>
-      <w:proofErr w:type="spellStart"/>
-      <w:r>
-        <w:t>get_current_dir_</w:t>
-      </w:r>
-      <w:proofErr w:type="gramStart"/>
-      <w:r>
-        <w:t>name</w:t>
-      </w:r>
-      <w:proofErr w:type="spellEnd"/>
-      <w:r>
-        <w:t>(</w:t>
-      </w:r>
-      <w:proofErr w:type="gramEnd"/>
-      <w:r>
-        <w:t>) qui a besoin de « </w:t>
+      <w:r>
+        <w:t>affiche_invite() qui affiche une ligne contenant le répertoire courant suivi du caractère « &gt; ». NB : Cette fonction utilise la fonction get_current_dir_name() qui a besoin de « </w:t>
       </w:r>
       <w:r>
         <w:rPr>
@@ -860,7 +842,6 @@
         </w:rPr>
         <w:t>#</w:t>
       </w:r>
-      <w:proofErr w:type="spellStart"/>
       <w:r>
         <w:rPr>
           <w:rStyle w:val="pl-k"/>
@@ -872,7 +853,6 @@
         </w:rPr>
         <w:t>define</w:t>
       </w:r>
-      <w:proofErr w:type="spellEnd"/>
       <w:r>
         <w:rPr>
           <w:rFonts w:ascii="Consolas" w:hAnsi="Consolas"/>
@@ -916,7 +896,6 @@
           <w:rStyle w:val="pl-en"/>
         </w:rPr>
       </w:pPr>
-      <w:proofErr w:type="spellStart"/>
       <w:r>
         <w:rPr>
           <w:rStyle w:val="pl-en"/>
@@ -924,37 +903,7 @@
           <w:szCs w:val="18"/>
           <w:shd w:val="clear" w:color="auto" w:fill="FFFFFF"/>
         </w:rPr>
-        <w:t>lit_</w:t>
-      </w:r>
-      <w:proofErr w:type="gramStart"/>
-      <w:r>
-        <w:rPr>
-          <w:rStyle w:val="pl-en"/>
-          <w:rFonts w:cstheme="minorHAnsi"/>
-          <w:szCs w:val="18"/>
-          <w:shd w:val="clear" w:color="auto" w:fill="FFFFFF"/>
-        </w:rPr>
-        <w:t>ligne</w:t>
-      </w:r>
-      <w:proofErr w:type="spellEnd"/>
-      <w:r>
-        <w:rPr>
-          <w:rStyle w:val="pl-en"/>
-          <w:rFonts w:cstheme="minorHAnsi"/>
-          <w:szCs w:val="18"/>
-          <w:shd w:val="clear" w:color="auto" w:fill="FFFFFF"/>
-        </w:rPr>
-        <w:t>(</w:t>
-      </w:r>
-      <w:proofErr w:type="gramEnd"/>
-      <w:r>
-        <w:rPr>
-          <w:rStyle w:val="pl-en"/>
-          <w:rFonts w:cstheme="minorHAnsi"/>
-          <w:szCs w:val="18"/>
-          <w:shd w:val="clear" w:color="auto" w:fill="FFFFFF"/>
-        </w:rPr>
-        <w:t>) qui reçoit la ligne de commande entrée et la traite pour la stocker dans la variable ligne.</w:t>
+        <w:t>lit_ligne() qui reçoit la ligne de commande entrée et la traite pour la stocker dans la variable ligne.</w:t>
       </w:r>
       <w:r>
         <w:rPr>
@@ -974,7 +923,6 @@
         </w:rPr>
         <w:t>« </w:t>
       </w:r>
-      <w:proofErr w:type="spellStart"/>
       <w:r>
         <w:rPr>
           <w:rStyle w:val="pl-en"/>
@@ -984,7 +932,6 @@
         </w:rPr>
         <w:t>ligne.h</w:t>
       </w:r>
-      <w:proofErr w:type="spellEnd"/>
       <w:r>
         <w:rPr>
           <w:rStyle w:val="pl-en"/>
@@ -1027,7 +974,6 @@
           <w:rStyle w:val="pl-en"/>
         </w:rPr>
       </w:pPr>
-      <w:proofErr w:type="spellStart"/>
       <w:r>
         <w:rPr>
           <w:rStyle w:val="pl-en"/>
@@ -1035,53 +981,1319 @@
           <w:szCs w:val="18"/>
           <w:shd w:val="clear" w:color="auto" w:fill="FFFFFF"/>
         </w:rPr>
-        <w:t>execute_</w:t>
-      </w:r>
-      <w:proofErr w:type="gramStart"/>
-      <w:r>
-        <w:rPr>
-          <w:rStyle w:val="pl-en"/>
-          <w:rFonts w:cstheme="minorHAnsi"/>
-          <w:szCs w:val="18"/>
-          <w:shd w:val="clear" w:color="auto" w:fill="FFFFFF"/>
-        </w:rPr>
+        <w:t>execute_ligne() qui exécute la ou les commandes contenues dans la variable ligne.</w:t>
+      </w:r>
+    </w:p>
+    <w:p>
+      <w:pPr>
+        <w:jc w:val="both"/>
+      </w:pPr>
+      <w:r>
+        <w:t>Le programme ne s’arrête pas tant qu’il n’a pas reçu son signal d’arrêt.</w:t>
+      </w:r>
+    </w:p>
+    <w:p>
+      <w:pPr>
+        <w:jc w:val="both"/>
+      </w:pPr>
+    </w:p>
+    <w:p>
+      <w:pPr>
+        <w:pStyle w:val="Sous-titre"/>
+        <w:jc w:val="both"/>
+      </w:pPr>
+      <w:r>
+        <w:t>Le fichier ligne.c</w:t>
+      </w:r>
+    </w:p>
+    <w:p>
+      <w:pPr>
+        <w:jc w:val="both"/>
+      </w:pPr>
+      <w:r>
+        <w:t xml:space="preserve">Ce fichier contient les fonctions utiles à la lecture de la ligne de commande entrée. On a vu précédemment que la fonction main appelait une fonction lit_ligne(). Cette fonction est implémentée dans ce fichier, et, à l’aide de la fonction fgets(), va récupérer la ligne entrée. </w:t>
+      </w:r>
+    </w:p>
+    <w:p>
+      <w:pPr>
+        <w:jc w:val="both"/>
+      </w:pPr>
+      <w:r>
+        <w:t xml:space="preserve">Il contient également les fonctions utiles à la découpe et à l’extraction d’une commande. En effet, une </w:t>
+      </w:r>
+      <w:r>
         <w:t>ligne</w:t>
       </w:r>
-      <w:proofErr w:type="spellEnd"/>
-      <w:r>
-        <w:rPr>
-          <w:rStyle w:val="pl-en"/>
-          <w:rFonts w:cstheme="minorHAnsi"/>
-          <w:szCs w:val="18"/>
-          <w:shd w:val="clear" w:color="auto" w:fill="FFFFFF"/>
-        </w:rPr>
-        <w:t>(</w:t>
-      </w:r>
-      <w:proofErr w:type="gramEnd"/>
-      <w:r>
-        <w:rPr>
-          <w:rStyle w:val="pl-en"/>
-          <w:rFonts w:cstheme="minorHAnsi"/>
-          <w:szCs w:val="18"/>
-          <w:shd w:val="clear" w:color="auto" w:fill="FFFFFF"/>
-        </w:rPr>
-        <w:t>) qui exécute la ou les commandes contenues dans la variable ligne.</w:t>
-      </w:r>
-    </w:p>
-    <w:p>
-      <w:pPr>
-        <w:jc w:val="both"/>
-      </w:pPr>
-      <w:r>
-        <w:t>Le programme ne s’arrête pas tant qu’il n’a pas reçu son signal d’arrêt.</w:t>
-      </w:r>
-    </w:p>
-    <w:p>
-      <w:pPr>
-        <w:jc w:val="both"/>
-      </w:pPr>
-      <w:bookmarkStart w:id="0" w:name="_GoBack"/>
-      <w:bookmarkEnd w:id="0"/>
+      <w:r>
+        <w:t xml:space="preserve"> a besoin d’être découpée pour analyser chaque paramètre d</w:t>
+      </w:r>
+      <w:r>
+        <w:t xml:space="preserve">e </w:t>
+      </w:r>
+      <w:r>
+        <w:t>chaque commande</w:t>
+      </w:r>
+      <w:r>
+        <w:t xml:space="preserve">, en récupérant </w:t>
+      </w:r>
+      <w:r>
+        <w:t>tous les</w:t>
+      </w:r>
+      <w:r>
+        <w:t xml:space="preserve"> </w:t>
+      </w:r>
+      <w:r>
+        <w:t>mot</w:t>
+      </w:r>
+      <w:r>
+        <w:t>s</w:t>
+      </w:r>
+      <w:r>
+        <w:t xml:space="preserve"> entre chaque espace.</w:t>
+      </w:r>
+    </w:p>
+    <w:p>
+      <w:pPr>
+        <w:pStyle w:val="Sous-titre"/>
+      </w:pPr>
+      <w:r>
+        <w:lastRenderedPageBreak/>
+        <w:t>La structure ligne_analysee_t</w:t>
+      </w:r>
+    </w:p>
+    <w:tbl>
+      <w:tblPr>
+        <w:tblpPr w:leftFromText="141" w:rightFromText="141" w:vertAnchor="page" w:horzAnchor="margin" w:tblpY="3808"/>
+        <w:tblW w:w="9368" w:type="dxa"/>
+        <w:shd w:val="clear" w:color="auto" w:fill="FFFFFF"/>
+        <w:tblCellMar>
+          <w:top w:w="15" w:type="dxa"/>
+          <w:left w:w="15" w:type="dxa"/>
+          <w:bottom w:w="15" w:type="dxa"/>
+          <w:right w:w="15" w:type="dxa"/>
+        </w:tblCellMar>
+        <w:tblLook w:val="04A0" w:firstRow="1" w:lastRow="0" w:firstColumn="1" w:lastColumn="0" w:noHBand="0" w:noVBand="1"/>
+      </w:tblPr>
+      <w:tblGrid>
+        <w:gridCol w:w="9368"/>
+      </w:tblGrid>
+      <w:tr>
+        <w:trPr>
+          <w:trHeight w:val="396"/>
+        </w:trPr>
+        <w:tc>
+          <w:tcPr>
+            <w:tcW w:w="0" w:type="auto"/>
+            <w:shd w:val="clear" w:color="auto" w:fill="FFFFFF"/>
+            <w:tcMar>
+              <w:top w:w="0" w:type="dxa"/>
+              <w:left w:w="150" w:type="dxa"/>
+              <w:bottom w:w="0" w:type="dxa"/>
+              <w:right w:w="150" w:type="dxa"/>
+            </w:tcMar>
+            <w:hideMark/>
+          </w:tcPr>
+          <w:p>
+            <w:pPr>
+              <w:spacing w:after="0" w:line="300" w:lineRule="atLeast"/>
+              <w:rPr>
+                <w:rFonts w:ascii="Consolas" w:eastAsia="Times New Roman" w:hAnsi="Consolas" w:cs="Segoe UI"/>
+                <w:color w:val="333333"/>
+                <w:sz w:val="18"/>
+                <w:szCs w:val="18"/>
+                <w:lang w:eastAsia="fr-FR"/>
+              </w:rPr>
+            </w:pPr>
+            <w:r>
+              <w:rPr>
+                <w:rFonts w:ascii="Consolas" w:eastAsia="Times New Roman" w:hAnsi="Consolas" w:cs="Segoe UI"/>
+                <w:color w:val="A71D5D"/>
+                <w:sz w:val="18"/>
+                <w:szCs w:val="18"/>
+                <w:lang w:eastAsia="fr-FR"/>
+              </w:rPr>
+              <w:t>typedef</w:t>
+            </w:r>
+            <w:r>
+              <w:rPr>
+                <w:rFonts w:ascii="Consolas" w:eastAsia="Times New Roman" w:hAnsi="Consolas" w:cs="Segoe UI"/>
+                <w:color w:val="333333"/>
+                <w:sz w:val="18"/>
+                <w:szCs w:val="18"/>
+                <w:lang w:eastAsia="fr-FR"/>
+              </w:rPr>
+              <w:t xml:space="preserve"> </w:t>
+            </w:r>
+            <w:r>
+              <w:rPr>
+                <w:rFonts w:ascii="Consolas" w:eastAsia="Times New Roman" w:hAnsi="Consolas" w:cs="Segoe UI"/>
+                <w:color w:val="A71D5D"/>
+                <w:sz w:val="18"/>
+                <w:szCs w:val="18"/>
+                <w:lang w:eastAsia="fr-FR"/>
+              </w:rPr>
+              <w:t>struct</w:t>
+            </w:r>
+            <w:r>
+              <w:rPr>
+                <w:rFonts w:ascii="Consolas" w:eastAsia="Times New Roman" w:hAnsi="Consolas" w:cs="Segoe UI"/>
+                <w:color w:val="333333"/>
+                <w:sz w:val="18"/>
+                <w:szCs w:val="18"/>
+                <w:lang w:eastAsia="fr-FR"/>
+              </w:rPr>
+              <w:t xml:space="preserve"> </w:t>
+            </w:r>
+            <w:r>
+              <w:rPr>
+                <w:rFonts w:ascii="Consolas" w:eastAsia="Times New Roman" w:hAnsi="Consolas" w:cs="Segoe UI"/>
+                <w:color w:val="0086B3"/>
+                <w:sz w:val="18"/>
+                <w:szCs w:val="18"/>
+                <w:lang w:eastAsia="fr-FR"/>
+              </w:rPr>
+              <w:t>ligne_analysee_t</w:t>
+            </w:r>
+          </w:p>
+        </w:tc>
+      </w:tr>
+      <w:tr>
+        <w:trPr>
+          <w:trHeight w:val="190"/>
+        </w:trPr>
+        <w:tc>
+          <w:tcPr>
+            <w:tcW w:w="0" w:type="auto"/>
+            <w:shd w:val="clear" w:color="auto" w:fill="FFFFFF"/>
+            <w:tcMar>
+              <w:top w:w="0" w:type="dxa"/>
+              <w:left w:w="150" w:type="dxa"/>
+              <w:bottom w:w="0" w:type="dxa"/>
+              <w:right w:w="150" w:type="dxa"/>
+            </w:tcMar>
+            <w:hideMark/>
+          </w:tcPr>
+          <w:p>
+            <w:pPr>
+              <w:spacing w:after="0" w:line="300" w:lineRule="atLeast"/>
+              <w:rPr>
+                <w:rFonts w:ascii="Consolas" w:eastAsia="Times New Roman" w:hAnsi="Consolas" w:cs="Segoe UI"/>
+                <w:color w:val="333333"/>
+                <w:sz w:val="18"/>
+                <w:szCs w:val="18"/>
+                <w:lang w:eastAsia="fr-FR"/>
+              </w:rPr>
+            </w:pPr>
+            <w:r>
+              <w:rPr>
+                <w:rFonts w:ascii="Consolas" w:eastAsia="Times New Roman" w:hAnsi="Consolas" w:cs="Segoe UI"/>
+                <w:color w:val="333333"/>
+                <w:sz w:val="18"/>
+                <w:szCs w:val="18"/>
+                <w:lang w:eastAsia="fr-FR"/>
+              </w:rPr>
+              <w:t>{</w:t>
+            </w:r>
+          </w:p>
+        </w:tc>
+      </w:tr>
+      <w:tr>
+        <w:trPr>
+          <w:trHeight w:val="396"/>
+        </w:trPr>
+        <w:tc>
+          <w:tcPr>
+            <w:tcW w:w="0" w:type="auto"/>
+            <w:shd w:val="clear" w:color="auto" w:fill="FFFFFF"/>
+            <w:tcMar>
+              <w:top w:w="0" w:type="dxa"/>
+              <w:left w:w="150" w:type="dxa"/>
+              <w:bottom w:w="0" w:type="dxa"/>
+              <w:right w:w="150" w:type="dxa"/>
+            </w:tcMar>
+            <w:hideMark/>
+          </w:tcPr>
+          <w:p>
+            <w:pPr>
+              <w:spacing w:after="0" w:line="300" w:lineRule="atLeast"/>
+              <w:rPr>
+                <w:rFonts w:ascii="Consolas" w:eastAsia="Times New Roman" w:hAnsi="Consolas" w:cs="Segoe UI"/>
+                <w:color w:val="333333"/>
+                <w:sz w:val="18"/>
+                <w:szCs w:val="18"/>
+                <w:lang w:eastAsia="fr-FR"/>
+              </w:rPr>
+            </w:pPr>
+            <w:r>
+              <w:rPr>
+                <w:rFonts w:ascii="Consolas" w:eastAsia="Times New Roman" w:hAnsi="Consolas" w:cs="Segoe UI"/>
+                <w:color w:val="333333"/>
+                <w:sz w:val="18"/>
+                <w:szCs w:val="18"/>
+                <w:lang w:eastAsia="fr-FR"/>
+              </w:rPr>
+              <w:t xml:space="preserve">  </w:t>
+            </w:r>
+            <w:r>
+              <w:rPr>
+                <w:rFonts w:ascii="Consolas" w:eastAsia="Times New Roman" w:hAnsi="Consolas" w:cs="Segoe UI"/>
+                <w:color w:val="A71D5D"/>
+                <w:sz w:val="18"/>
+                <w:szCs w:val="18"/>
+                <w:lang w:eastAsia="fr-FR"/>
+              </w:rPr>
+              <w:t>int</w:t>
+            </w:r>
+            <w:r>
+              <w:rPr>
+                <w:rFonts w:ascii="Consolas" w:eastAsia="Times New Roman" w:hAnsi="Consolas" w:cs="Segoe UI"/>
+                <w:color w:val="333333"/>
+                <w:sz w:val="18"/>
+                <w:szCs w:val="18"/>
+                <w:lang w:eastAsia="fr-FR"/>
+              </w:rPr>
+              <w:t xml:space="preserve">    nb_fils;</w:t>
+            </w:r>
+            <w:r>
+              <w:rPr>
+                <w:rFonts w:ascii="Consolas" w:eastAsia="Times New Roman" w:hAnsi="Consolas" w:cs="Segoe UI"/>
+                <w:color w:val="333333"/>
+                <w:sz w:val="18"/>
+                <w:szCs w:val="18"/>
+                <w:lang w:eastAsia="fr-FR"/>
+              </w:rPr>
+              <w:tab/>
+            </w:r>
+            <w:r>
+              <w:rPr>
+                <w:rFonts w:ascii="Consolas" w:eastAsia="Times New Roman" w:hAnsi="Consolas" w:cs="Segoe UI"/>
+                <w:color w:val="333333"/>
+                <w:sz w:val="18"/>
+                <w:szCs w:val="18"/>
+                <w:lang w:eastAsia="fr-FR"/>
+              </w:rPr>
+              <w:tab/>
+            </w:r>
+            <w:r>
+              <w:rPr>
+                <w:rFonts w:ascii="Consolas" w:eastAsia="Times New Roman" w:hAnsi="Consolas" w:cs="Segoe UI"/>
+                <w:color w:val="333333"/>
+                <w:sz w:val="18"/>
+                <w:szCs w:val="18"/>
+                <w:lang w:eastAsia="fr-FR"/>
+              </w:rPr>
+              <w:tab/>
+              <w:t xml:space="preserve">       </w:t>
+            </w:r>
+          </w:p>
+        </w:tc>
+      </w:tr>
+      <w:tr>
+        <w:trPr>
+          <w:trHeight w:val="389"/>
+        </w:trPr>
+        <w:tc>
+          <w:tcPr>
+            <w:tcW w:w="0" w:type="auto"/>
+            <w:shd w:val="clear" w:color="auto" w:fill="FFFFFF"/>
+            <w:tcMar>
+              <w:top w:w="0" w:type="dxa"/>
+              <w:left w:w="150" w:type="dxa"/>
+              <w:bottom w:w="0" w:type="dxa"/>
+              <w:right w:w="150" w:type="dxa"/>
+            </w:tcMar>
+            <w:hideMark/>
+          </w:tcPr>
+          <w:p>
+            <w:pPr>
+              <w:spacing w:after="0" w:line="300" w:lineRule="atLeast"/>
+              <w:rPr>
+                <w:rFonts w:ascii="Consolas" w:eastAsia="Times New Roman" w:hAnsi="Consolas" w:cs="Segoe UI"/>
+                <w:color w:val="333333"/>
+                <w:sz w:val="18"/>
+                <w:szCs w:val="18"/>
+                <w:lang w:eastAsia="fr-FR"/>
+              </w:rPr>
+            </w:pPr>
+            <w:r>
+              <w:rPr>
+                <w:rFonts w:ascii="Consolas" w:eastAsia="Times New Roman" w:hAnsi="Consolas" w:cs="Segoe UI"/>
+                <w:color w:val="333333"/>
+                <w:sz w:val="18"/>
+                <w:szCs w:val="18"/>
+                <w:lang w:eastAsia="fr-FR"/>
+              </w:rPr>
+              <w:t xml:space="preserve">  </w:t>
+            </w:r>
+            <w:r>
+              <w:rPr>
+                <w:rFonts w:ascii="Consolas" w:eastAsia="Times New Roman" w:hAnsi="Consolas" w:cs="Segoe UI"/>
+                <w:color w:val="A71D5D"/>
+                <w:sz w:val="18"/>
+                <w:szCs w:val="18"/>
+                <w:lang w:eastAsia="fr-FR"/>
+              </w:rPr>
+              <w:t>char</w:t>
+            </w:r>
+            <w:r>
+              <w:rPr>
+                <w:rFonts w:ascii="Consolas" w:eastAsia="Times New Roman" w:hAnsi="Consolas" w:cs="Segoe UI"/>
+                <w:color w:val="333333"/>
+                <w:sz w:val="18"/>
+                <w:szCs w:val="18"/>
+                <w:lang w:eastAsia="fr-FR"/>
+              </w:rPr>
+              <w:t>*  commandes[NB_MAX_COMMANDES][NB_MAX_MOTS];</w:t>
+            </w:r>
+          </w:p>
+        </w:tc>
+      </w:tr>
+      <w:tr>
+        <w:trPr>
+          <w:trHeight w:val="389"/>
+        </w:trPr>
+        <w:tc>
+          <w:tcPr>
+            <w:tcW w:w="0" w:type="auto"/>
+            <w:shd w:val="clear" w:color="auto" w:fill="FFFFFF"/>
+            <w:tcMar>
+              <w:top w:w="0" w:type="dxa"/>
+              <w:left w:w="150" w:type="dxa"/>
+              <w:bottom w:w="0" w:type="dxa"/>
+              <w:right w:w="150" w:type="dxa"/>
+            </w:tcMar>
+            <w:hideMark/>
+          </w:tcPr>
+          <w:p>
+            <w:pPr>
+              <w:spacing w:after="0" w:line="300" w:lineRule="atLeast"/>
+              <w:rPr>
+                <w:rFonts w:ascii="Consolas" w:eastAsia="Times New Roman" w:hAnsi="Consolas" w:cs="Segoe UI"/>
+                <w:color w:val="333333"/>
+                <w:sz w:val="18"/>
+                <w:szCs w:val="18"/>
+                <w:lang w:eastAsia="fr-FR"/>
+              </w:rPr>
+            </w:pPr>
+            <w:r>
+              <w:rPr>
+                <w:rFonts w:ascii="Consolas" w:eastAsia="Times New Roman" w:hAnsi="Consolas" w:cs="Segoe UI"/>
+                <w:color w:val="333333"/>
+                <w:sz w:val="18"/>
+                <w:szCs w:val="18"/>
+                <w:lang w:eastAsia="fr-FR"/>
+              </w:rPr>
+              <w:t xml:space="preserve">  </w:t>
+            </w:r>
+            <w:r>
+              <w:rPr>
+                <w:rFonts w:ascii="Consolas" w:eastAsia="Times New Roman" w:hAnsi="Consolas" w:cs="Segoe UI"/>
+                <w:color w:val="A71D5D"/>
+                <w:sz w:val="18"/>
+                <w:szCs w:val="18"/>
+                <w:lang w:eastAsia="fr-FR"/>
+              </w:rPr>
+              <w:t>char</w:t>
+            </w:r>
+            <w:r>
+              <w:rPr>
+                <w:rFonts w:ascii="Consolas" w:eastAsia="Times New Roman" w:hAnsi="Consolas" w:cs="Segoe UI"/>
+                <w:color w:val="333333"/>
+                <w:sz w:val="18"/>
+                <w:szCs w:val="18"/>
+                <w:lang w:eastAsia="fr-FR"/>
+              </w:rPr>
+              <w:t xml:space="preserve">   ligne[NB_MAX_CAR];</w:t>
+            </w:r>
+            <w:r>
+              <w:rPr>
+                <w:rFonts w:ascii="Consolas" w:eastAsia="Times New Roman" w:hAnsi="Consolas" w:cs="Segoe UI"/>
+                <w:color w:val="333333"/>
+                <w:sz w:val="18"/>
+                <w:szCs w:val="18"/>
+                <w:lang w:eastAsia="fr-FR"/>
+              </w:rPr>
+              <w:tab/>
+            </w:r>
+            <w:r>
+              <w:rPr>
+                <w:rFonts w:ascii="Consolas" w:eastAsia="Times New Roman" w:hAnsi="Consolas" w:cs="Segoe UI"/>
+                <w:color w:val="333333"/>
+                <w:sz w:val="18"/>
+                <w:szCs w:val="18"/>
+                <w:lang w:eastAsia="fr-FR"/>
+              </w:rPr>
+              <w:tab/>
+            </w:r>
+            <w:r>
+              <w:rPr>
+                <w:rFonts w:ascii="Consolas" w:eastAsia="Times New Roman" w:hAnsi="Consolas" w:cs="Segoe UI"/>
+                <w:color w:val="333333"/>
+                <w:sz w:val="18"/>
+                <w:szCs w:val="18"/>
+                <w:lang w:eastAsia="fr-FR"/>
+              </w:rPr>
+              <w:tab/>
+              <w:t xml:space="preserve">   </w:t>
+            </w:r>
+          </w:p>
+        </w:tc>
+      </w:tr>
+      <w:tr>
+        <w:trPr>
+          <w:trHeight w:val="199"/>
+        </w:trPr>
+        <w:tc>
+          <w:tcPr>
+            <w:tcW w:w="0" w:type="auto"/>
+            <w:shd w:val="clear" w:color="auto" w:fill="FFFFFF"/>
+            <w:tcMar>
+              <w:top w:w="0" w:type="dxa"/>
+              <w:left w:w="150" w:type="dxa"/>
+              <w:bottom w:w="0" w:type="dxa"/>
+              <w:right w:w="150" w:type="dxa"/>
+            </w:tcMar>
+            <w:hideMark/>
+          </w:tcPr>
+          <w:p>
+            <w:pPr>
+              <w:spacing w:after="0" w:line="300" w:lineRule="atLeast"/>
+              <w:rPr>
+                <w:rFonts w:ascii="Consolas" w:eastAsia="Times New Roman" w:hAnsi="Consolas" w:cs="Segoe UI"/>
+                <w:color w:val="333333"/>
+                <w:sz w:val="18"/>
+                <w:szCs w:val="18"/>
+                <w:lang w:eastAsia="fr-FR"/>
+              </w:rPr>
+            </w:pPr>
+            <w:r>
+              <w:rPr>
+                <w:rFonts w:ascii="Consolas" w:eastAsia="Times New Roman" w:hAnsi="Consolas" w:cs="Segoe UI"/>
+                <w:color w:val="333333"/>
+                <w:sz w:val="18"/>
+                <w:szCs w:val="18"/>
+                <w:lang w:eastAsia="fr-FR"/>
+              </w:rPr>
+              <w:t xml:space="preserve">} </w:t>
+            </w:r>
+            <w:r>
+              <w:rPr>
+                <w:rFonts w:ascii="Consolas" w:eastAsia="Times New Roman" w:hAnsi="Consolas" w:cs="Segoe UI"/>
+                <w:color w:val="0086B3"/>
+                <w:sz w:val="18"/>
+                <w:szCs w:val="18"/>
+                <w:lang w:eastAsia="fr-FR"/>
+              </w:rPr>
+              <w:t>ligne_analysee_t</w:t>
+            </w:r>
+            <w:r>
+              <w:rPr>
+                <w:rFonts w:ascii="Consolas" w:eastAsia="Times New Roman" w:hAnsi="Consolas" w:cs="Segoe UI"/>
+                <w:color w:val="333333"/>
+                <w:sz w:val="18"/>
+                <w:szCs w:val="18"/>
+                <w:lang w:eastAsia="fr-FR"/>
+              </w:rPr>
+              <w:t>;</w:t>
+            </w:r>
+          </w:p>
+        </w:tc>
+      </w:tr>
+    </w:tbl>
+    <w:p>
+      <w:r>
+        <w:t>Cette structure nous permet de stocker une ligne de commande. Les variables NB_MAX_COMMANDES, NB_MAX_MOTS et NB_MAX_CAR sont des variables prédéfinies dans le fichier</w:t>
+      </w:r>
+      <w:r>
+        <w:t xml:space="preserve">. </w:t>
+      </w:r>
+    </w:p>
+    <w:p>
+      <w:r>
+        <w:t>Voici la structure :</w:t>
+      </w:r>
+    </w:p>
+    <w:p/>
+    <w:p/>
+    <w:p>
+      <w:pPr>
+        <w:pStyle w:val="Sous-titre"/>
+      </w:pPr>
+      <w:r>
+        <w:t>Les structures job_t et ensemble_job_t</w:t>
+      </w:r>
+    </w:p>
+    <w:p>
+      <w:r>
+        <w:t>Ces structures nous permettent de stocker les différentes lignes de commandes à exécuter. Un ensemble de job est utilisé pour les commandes exécutées avec un tube.</w:t>
+      </w:r>
+    </w:p>
+    <w:p>
+      <w:r>
+        <w:t xml:space="preserve">Voici ces structures : </w:t>
+      </w:r>
+    </w:p>
+    <w:tbl>
+      <w:tblPr>
+        <w:tblW w:w="0" w:type="auto"/>
+        <w:shd w:val="clear" w:color="auto" w:fill="FFFFFF"/>
+        <w:tblCellMar>
+          <w:top w:w="15" w:type="dxa"/>
+          <w:left w:w="15" w:type="dxa"/>
+          <w:bottom w:w="15" w:type="dxa"/>
+          <w:right w:w="15" w:type="dxa"/>
+        </w:tblCellMar>
+        <w:tblLook w:val="04A0" w:firstRow="1" w:lastRow="0" w:firstColumn="1" w:lastColumn="0" w:noHBand="0" w:noVBand="1"/>
+      </w:tblPr>
+      <w:tblGrid>
+        <w:gridCol w:w="3764"/>
+      </w:tblGrid>
+      <w:tr>
+        <w:tc>
+          <w:tcPr>
+            <w:tcW w:w="0" w:type="auto"/>
+            <w:shd w:val="clear" w:color="auto" w:fill="FFFFFF"/>
+            <w:tcMar>
+              <w:top w:w="0" w:type="dxa"/>
+              <w:left w:w="150" w:type="dxa"/>
+              <w:bottom w:w="0" w:type="dxa"/>
+              <w:right w:w="150" w:type="dxa"/>
+            </w:tcMar>
+            <w:hideMark/>
+          </w:tcPr>
+          <w:p>
+            <w:pPr>
+              <w:spacing w:after="0" w:line="300" w:lineRule="atLeast"/>
+              <w:rPr>
+                <w:rFonts w:ascii="Consolas" w:eastAsia="Times New Roman" w:hAnsi="Consolas" w:cs="Segoe UI"/>
+                <w:color w:val="333333"/>
+                <w:sz w:val="18"/>
+                <w:szCs w:val="18"/>
+                <w:lang w:eastAsia="fr-FR"/>
+              </w:rPr>
+            </w:pPr>
+            <w:r>
+              <w:rPr>
+                <w:rFonts w:ascii="Consolas" w:eastAsia="Times New Roman" w:hAnsi="Consolas" w:cs="Segoe UI"/>
+                <w:color w:val="A71D5D"/>
+                <w:sz w:val="18"/>
+                <w:szCs w:val="18"/>
+                <w:lang w:eastAsia="fr-FR"/>
+              </w:rPr>
+              <w:t>typedef</w:t>
+            </w:r>
+            <w:r>
+              <w:rPr>
+                <w:rFonts w:ascii="Consolas" w:eastAsia="Times New Roman" w:hAnsi="Consolas" w:cs="Segoe UI"/>
+                <w:color w:val="333333"/>
+                <w:sz w:val="18"/>
+                <w:szCs w:val="18"/>
+                <w:lang w:eastAsia="fr-FR"/>
+              </w:rPr>
+              <w:t xml:space="preserve"> </w:t>
+            </w:r>
+            <w:r>
+              <w:rPr>
+                <w:rFonts w:ascii="Consolas" w:eastAsia="Times New Roman" w:hAnsi="Consolas" w:cs="Segoe UI"/>
+                <w:color w:val="A71D5D"/>
+                <w:sz w:val="18"/>
+                <w:szCs w:val="18"/>
+                <w:lang w:eastAsia="fr-FR"/>
+              </w:rPr>
+              <w:t>struct</w:t>
+            </w:r>
+            <w:r>
+              <w:rPr>
+                <w:rFonts w:ascii="Consolas" w:eastAsia="Times New Roman" w:hAnsi="Consolas" w:cs="Segoe UI"/>
+                <w:color w:val="333333"/>
+                <w:sz w:val="18"/>
+                <w:szCs w:val="18"/>
+                <w:lang w:eastAsia="fr-FR"/>
+              </w:rPr>
+              <w:t xml:space="preserve"> </w:t>
+            </w:r>
+            <w:r>
+              <w:rPr>
+                <w:rFonts w:ascii="Consolas" w:eastAsia="Times New Roman" w:hAnsi="Consolas" w:cs="Segoe UI"/>
+                <w:color w:val="0086B3"/>
+                <w:sz w:val="18"/>
+                <w:szCs w:val="18"/>
+                <w:lang w:eastAsia="fr-FR"/>
+              </w:rPr>
+              <w:t>job_t</w:t>
+            </w:r>
+          </w:p>
+        </w:tc>
+      </w:tr>
+      <w:tr>
+        <w:tc>
+          <w:tcPr>
+            <w:tcW w:w="0" w:type="auto"/>
+            <w:shd w:val="clear" w:color="auto" w:fill="FFFFFF"/>
+            <w:tcMar>
+              <w:top w:w="0" w:type="dxa"/>
+              <w:left w:w="150" w:type="dxa"/>
+              <w:bottom w:w="0" w:type="dxa"/>
+              <w:right w:w="150" w:type="dxa"/>
+            </w:tcMar>
+            <w:hideMark/>
+          </w:tcPr>
+          <w:p>
+            <w:pPr>
+              <w:spacing w:after="0" w:line="300" w:lineRule="atLeast"/>
+              <w:rPr>
+                <w:rFonts w:ascii="Consolas" w:eastAsia="Times New Roman" w:hAnsi="Consolas" w:cs="Segoe UI"/>
+                <w:color w:val="333333"/>
+                <w:sz w:val="18"/>
+                <w:szCs w:val="18"/>
+                <w:lang w:eastAsia="fr-FR"/>
+              </w:rPr>
+            </w:pPr>
+            <w:r>
+              <w:rPr>
+                <w:rFonts w:ascii="Consolas" w:eastAsia="Times New Roman" w:hAnsi="Consolas" w:cs="Segoe UI"/>
+                <w:color w:val="333333"/>
+                <w:sz w:val="18"/>
+                <w:szCs w:val="18"/>
+                <w:lang w:eastAsia="fr-FR"/>
+              </w:rPr>
+              <w:t>{</w:t>
+            </w:r>
+          </w:p>
+        </w:tc>
+      </w:tr>
+      <w:tr>
+        <w:tc>
+          <w:tcPr>
+            <w:tcW w:w="0" w:type="auto"/>
+            <w:shd w:val="clear" w:color="auto" w:fill="FFFFFF"/>
+            <w:tcMar>
+              <w:top w:w="0" w:type="dxa"/>
+              <w:left w:w="150" w:type="dxa"/>
+              <w:bottom w:w="0" w:type="dxa"/>
+              <w:right w:w="150" w:type="dxa"/>
+            </w:tcMar>
+            <w:hideMark/>
+          </w:tcPr>
+          <w:p>
+            <w:pPr>
+              <w:spacing w:after="0" w:line="300" w:lineRule="atLeast"/>
+              <w:rPr>
+                <w:rFonts w:ascii="Consolas" w:eastAsia="Times New Roman" w:hAnsi="Consolas" w:cs="Segoe UI"/>
+                <w:color w:val="333333"/>
+                <w:sz w:val="18"/>
+                <w:szCs w:val="18"/>
+                <w:lang w:eastAsia="fr-FR"/>
+              </w:rPr>
+            </w:pPr>
+            <w:r>
+              <w:rPr>
+                <w:rFonts w:ascii="Consolas" w:eastAsia="Times New Roman" w:hAnsi="Consolas" w:cs="Segoe UI"/>
+                <w:color w:val="333333"/>
+                <w:sz w:val="18"/>
+                <w:szCs w:val="18"/>
+                <w:lang w:eastAsia="fr-FR"/>
+              </w:rPr>
+              <w:t xml:space="preserve">  </w:t>
+            </w:r>
+            <w:r>
+              <w:rPr>
+                <w:rFonts w:ascii="Consolas" w:eastAsia="Times New Roman" w:hAnsi="Consolas" w:cs="Segoe UI"/>
+                <w:color w:val="A71D5D"/>
+                <w:sz w:val="18"/>
+                <w:szCs w:val="18"/>
+                <w:lang w:eastAsia="fr-FR"/>
+              </w:rPr>
+              <w:t>char</w:t>
+            </w:r>
+            <w:r>
+              <w:rPr>
+                <w:rFonts w:ascii="Consolas" w:eastAsia="Times New Roman" w:hAnsi="Consolas" w:cs="Segoe UI"/>
+                <w:color w:val="333333"/>
+                <w:sz w:val="18"/>
+                <w:szCs w:val="18"/>
+                <w:lang w:eastAsia="fr-FR"/>
+              </w:rPr>
+              <w:t xml:space="preserve">   nom[NB_MAX_CAR];             </w:t>
+            </w:r>
+          </w:p>
+        </w:tc>
+      </w:tr>
+      <w:tr>
+        <w:tc>
+          <w:tcPr>
+            <w:tcW w:w="0" w:type="auto"/>
+            <w:shd w:val="clear" w:color="auto" w:fill="FFFFFF"/>
+            <w:tcMar>
+              <w:top w:w="0" w:type="dxa"/>
+              <w:left w:w="150" w:type="dxa"/>
+              <w:bottom w:w="0" w:type="dxa"/>
+              <w:right w:w="150" w:type="dxa"/>
+            </w:tcMar>
+            <w:hideMark/>
+          </w:tcPr>
+          <w:p>
+            <w:pPr>
+              <w:spacing w:after="0" w:line="300" w:lineRule="atLeast"/>
+              <w:rPr>
+                <w:rFonts w:ascii="Consolas" w:eastAsia="Times New Roman" w:hAnsi="Consolas" w:cs="Segoe UI"/>
+                <w:color w:val="333333"/>
+                <w:sz w:val="18"/>
+                <w:szCs w:val="18"/>
+                <w:lang w:eastAsia="fr-FR"/>
+              </w:rPr>
+            </w:pPr>
+            <w:r>
+              <w:rPr>
+                <w:rFonts w:ascii="Consolas" w:eastAsia="Times New Roman" w:hAnsi="Consolas" w:cs="Segoe UI"/>
+                <w:color w:val="333333"/>
+                <w:sz w:val="18"/>
+                <w:szCs w:val="18"/>
+                <w:lang w:eastAsia="fr-FR"/>
+              </w:rPr>
+              <w:t xml:space="preserve">  </w:t>
+            </w:r>
+            <w:r>
+              <w:rPr>
+                <w:rFonts w:ascii="Consolas" w:eastAsia="Times New Roman" w:hAnsi="Consolas" w:cs="Segoe UI"/>
+                <w:color w:val="0086B3"/>
+                <w:sz w:val="18"/>
+                <w:szCs w:val="18"/>
+                <w:lang w:eastAsia="fr-FR"/>
+              </w:rPr>
+              <w:t>pid_t</w:t>
+            </w:r>
+            <w:r>
+              <w:rPr>
+                <w:rFonts w:ascii="Consolas" w:eastAsia="Times New Roman" w:hAnsi="Consolas" w:cs="Segoe UI"/>
+                <w:color w:val="333333"/>
+                <w:sz w:val="18"/>
+                <w:szCs w:val="18"/>
+                <w:lang w:eastAsia="fr-FR"/>
+              </w:rPr>
+              <w:t xml:space="preserve">  pids[NB_MAX_COMMANDES+</w:t>
+            </w:r>
+            <w:r>
+              <w:rPr>
+                <w:rFonts w:ascii="Consolas" w:eastAsia="Times New Roman" w:hAnsi="Consolas" w:cs="Segoe UI"/>
+                <w:color w:val="0086B3"/>
+                <w:sz w:val="18"/>
+                <w:szCs w:val="18"/>
+                <w:lang w:eastAsia="fr-FR"/>
+              </w:rPr>
+              <w:t>1</w:t>
+            </w:r>
+            <w:r>
+              <w:rPr>
+                <w:rFonts w:ascii="Consolas" w:eastAsia="Times New Roman" w:hAnsi="Consolas" w:cs="Segoe UI"/>
+                <w:color w:val="333333"/>
+                <w:sz w:val="18"/>
+                <w:szCs w:val="18"/>
+                <w:lang w:eastAsia="fr-FR"/>
+              </w:rPr>
+              <w:t xml:space="preserve">];    </w:t>
+            </w:r>
+          </w:p>
+        </w:tc>
+      </w:tr>
+      <w:tr>
+        <w:tc>
+          <w:tcPr>
+            <w:tcW w:w="0" w:type="auto"/>
+            <w:shd w:val="clear" w:color="auto" w:fill="FFFFFF"/>
+            <w:tcMar>
+              <w:top w:w="0" w:type="dxa"/>
+              <w:left w:w="150" w:type="dxa"/>
+              <w:bottom w:w="0" w:type="dxa"/>
+              <w:right w:w="150" w:type="dxa"/>
+            </w:tcMar>
+            <w:hideMark/>
+          </w:tcPr>
+          <w:p>
+            <w:pPr>
+              <w:spacing w:after="0" w:line="300" w:lineRule="atLeast"/>
+              <w:rPr>
+                <w:rFonts w:ascii="Consolas" w:eastAsia="Times New Roman" w:hAnsi="Consolas" w:cs="Segoe UI"/>
+                <w:color w:val="333333"/>
+                <w:sz w:val="18"/>
+                <w:szCs w:val="18"/>
+                <w:lang w:eastAsia="fr-FR"/>
+              </w:rPr>
+            </w:pPr>
+            <w:r>
+              <w:rPr>
+                <w:rFonts w:ascii="Consolas" w:eastAsia="Times New Roman" w:hAnsi="Consolas" w:cs="Segoe UI"/>
+                <w:color w:val="333333"/>
+                <w:sz w:val="18"/>
+                <w:szCs w:val="18"/>
+                <w:lang w:eastAsia="fr-FR"/>
+              </w:rPr>
+              <w:t xml:space="preserve">  </w:t>
+            </w:r>
+            <w:r>
+              <w:rPr>
+                <w:rFonts w:ascii="Consolas" w:eastAsia="Times New Roman" w:hAnsi="Consolas" w:cs="Segoe UI"/>
+                <w:color w:val="A71D5D"/>
+                <w:sz w:val="18"/>
+                <w:szCs w:val="18"/>
+                <w:lang w:eastAsia="fr-FR"/>
+              </w:rPr>
+              <w:t>int</w:t>
+            </w:r>
+            <w:r>
+              <w:rPr>
+                <w:rFonts w:ascii="Consolas" w:eastAsia="Times New Roman" w:hAnsi="Consolas" w:cs="Segoe UI"/>
+                <w:color w:val="333333"/>
+                <w:sz w:val="18"/>
+                <w:szCs w:val="18"/>
+                <w:lang w:eastAsia="fr-FR"/>
+              </w:rPr>
+              <w:t xml:space="preserve"> tubes[NB_MAX_COMMANDES-</w:t>
+            </w:r>
+            <w:r>
+              <w:rPr>
+                <w:rFonts w:ascii="Consolas" w:eastAsia="Times New Roman" w:hAnsi="Consolas" w:cs="Segoe UI"/>
+                <w:color w:val="0086B3"/>
+                <w:sz w:val="18"/>
+                <w:szCs w:val="18"/>
+                <w:lang w:eastAsia="fr-FR"/>
+              </w:rPr>
+              <w:t>1</w:t>
+            </w:r>
+            <w:r>
+              <w:rPr>
+                <w:rFonts w:ascii="Consolas" w:eastAsia="Times New Roman" w:hAnsi="Consolas" w:cs="Segoe UI"/>
+                <w:color w:val="333333"/>
+                <w:sz w:val="18"/>
+                <w:szCs w:val="18"/>
+                <w:lang w:eastAsia="fr-FR"/>
+              </w:rPr>
+              <w:t>][</w:t>
+            </w:r>
+            <w:r>
+              <w:rPr>
+                <w:rFonts w:ascii="Consolas" w:eastAsia="Times New Roman" w:hAnsi="Consolas" w:cs="Segoe UI"/>
+                <w:color w:val="0086B3"/>
+                <w:sz w:val="18"/>
+                <w:szCs w:val="18"/>
+                <w:lang w:eastAsia="fr-FR"/>
+              </w:rPr>
+              <w:t>2</w:t>
+            </w:r>
+            <w:r>
+              <w:rPr>
+                <w:rFonts w:ascii="Consolas" w:eastAsia="Times New Roman" w:hAnsi="Consolas" w:cs="Segoe UI"/>
+                <w:color w:val="333333"/>
+                <w:sz w:val="18"/>
+                <w:szCs w:val="18"/>
+                <w:lang w:eastAsia="fr-FR"/>
+              </w:rPr>
+              <w:t xml:space="preserve">];   </w:t>
+            </w:r>
+          </w:p>
+        </w:tc>
+      </w:tr>
+      <w:tr>
+        <w:tc>
+          <w:tcPr>
+            <w:tcW w:w="0" w:type="auto"/>
+            <w:shd w:val="clear" w:color="auto" w:fill="FFFFFF"/>
+            <w:tcMar>
+              <w:top w:w="0" w:type="dxa"/>
+              <w:left w:w="150" w:type="dxa"/>
+              <w:bottom w:w="0" w:type="dxa"/>
+              <w:right w:w="150" w:type="dxa"/>
+            </w:tcMar>
+            <w:hideMark/>
+          </w:tcPr>
+          <w:p>
+            <w:pPr>
+              <w:spacing w:after="0" w:line="300" w:lineRule="atLeast"/>
+              <w:rPr>
+                <w:rFonts w:ascii="Consolas" w:eastAsia="Times New Roman" w:hAnsi="Consolas" w:cs="Segoe UI"/>
+                <w:color w:val="333333"/>
+                <w:sz w:val="18"/>
+                <w:szCs w:val="18"/>
+                <w:lang w:eastAsia="fr-FR"/>
+              </w:rPr>
+            </w:pPr>
+            <w:r>
+              <w:rPr>
+                <w:rFonts w:ascii="Consolas" w:eastAsia="Times New Roman" w:hAnsi="Consolas" w:cs="Segoe UI"/>
+                <w:color w:val="333333"/>
+                <w:sz w:val="18"/>
+                <w:szCs w:val="18"/>
+                <w:lang w:eastAsia="fr-FR"/>
+              </w:rPr>
+              <w:t xml:space="preserve">} </w:t>
+            </w:r>
+            <w:r>
+              <w:rPr>
+                <w:rFonts w:ascii="Consolas" w:eastAsia="Times New Roman" w:hAnsi="Consolas" w:cs="Segoe UI"/>
+                <w:color w:val="0086B3"/>
+                <w:sz w:val="18"/>
+                <w:szCs w:val="18"/>
+                <w:lang w:eastAsia="fr-FR"/>
+              </w:rPr>
+              <w:t>job_t</w:t>
+            </w:r>
+            <w:r>
+              <w:rPr>
+                <w:rFonts w:ascii="Consolas" w:eastAsia="Times New Roman" w:hAnsi="Consolas" w:cs="Segoe UI"/>
+                <w:color w:val="333333"/>
+                <w:sz w:val="18"/>
+                <w:szCs w:val="18"/>
+                <w:lang w:eastAsia="fr-FR"/>
+              </w:rPr>
+              <w:t>;</w:t>
+            </w:r>
+          </w:p>
+        </w:tc>
+      </w:tr>
+    </w:tbl>
+    <w:p/>
+    <w:tbl>
+      <w:tblPr>
+        <w:tblW w:w="0" w:type="auto"/>
+        <w:shd w:val="clear" w:color="auto" w:fill="FFFFFF"/>
+        <w:tblCellMar>
+          <w:top w:w="15" w:type="dxa"/>
+          <w:left w:w="15" w:type="dxa"/>
+          <w:bottom w:w="15" w:type="dxa"/>
+          <w:right w:w="15" w:type="dxa"/>
+        </w:tblCellMar>
+        <w:tblLook w:val="04A0" w:firstRow="1" w:lastRow="0" w:firstColumn="1" w:lastColumn="0" w:noHBand="0" w:noVBand="1"/>
+      </w:tblPr>
+      <w:tblGrid>
+        <w:gridCol w:w="3170"/>
+      </w:tblGrid>
+      <w:tr>
+        <w:tc>
+          <w:tcPr>
+            <w:tcW w:w="0" w:type="auto"/>
+            <w:shd w:val="clear" w:color="auto" w:fill="FFFFFF"/>
+            <w:tcMar>
+              <w:top w:w="0" w:type="dxa"/>
+              <w:left w:w="150" w:type="dxa"/>
+              <w:bottom w:w="0" w:type="dxa"/>
+              <w:right w:w="150" w:type="dxa"/>
+            </w:tcMar>
+            <w:hideMark/>
+          </w:tcPr>
+          <w:p>
+            <w:pPr>
+              <w:spacing w:after="0" w:line="300" w:lineRule="atLeast"/>
+              <w:rPr>
+                <w:rFonts w:ascii="Consolas" w:eastAsia="Times New Roman" w:hAnsi="Consolas" w:cs="Segoe UI"/>
+                <w:color w:val="333333"/>
+                <w:sz w:val="18"/>
+                <w:szCs w:val="18"/>
+                <w:lang w:eastAsia="fr-FR"/>
+              </w:rPr>
+            </w:pPr>
+            <w:r>
+              <w:rPr>
+                <w:rFonts w:ascii="Consolas" w:eastAsia="Times New Roman" w:hAnsi="Consolas" w:cs="Segoe UI"/>
+                <w:color w:val="A71D5D"/>
+                <w:sz w:val="18"/>
+                <w:szCs w:val="18"/>
+                <w:lang w:eastAsia="fr-FR"/>
+              </w:rPr>
+              <w:t>typedef</w:t>
+            </w:r>
+            <w:r>
+              <w:rPr>
+                <w:rFonts w:ascii="Consolas" w:eastAsia="Times New Roman" w:hAnsi="Consolas" w:cs="Segoe UI"/>
+                <w:color w:val="333333"/>
+                <w:sz w:val="18"/>
+                <w:szCs w:val="18"/>
+                <w:lang w:eastAsia="fr-FR"/>
+              </w:rPr>
+              <w:t xml:space="preserve"> </w:t>
+            </w:r>
+            <w:r>
+              <w:rPr>
+                <w:rFonts w:ascii="Consolas" w:eastAsia="Times New Roman" w:hAnsi="Consolas" w:cs="Segoe UI"/>
+                <w:color w:val="A71D5D"/>
+                <w:sz w:val="18"/>
+                <w:szCs w:val="18"/>
+                <w:lang w:eastAsia="fr-FR"/>
+              </w:rPr>
+              <w:t>struct</w:t>
+            </w:r>
+            <w:r>
+              <w:rPr>
+                <w:rFonts w:ascii="Consolas" w:eastAsia="Times New Roman" w:hAnsi="Consolas" w:cs="Segoe UI"/>
+                <w:color w:val="333333"/>
+                <w:sz w:val="18"/>
+                <w:szCs w:val="18"/>
+                <w:lang w:eastAsia="fr-FR"/>
+              </w:rPr>
+              <w:t xml:space="preserve"> </w:t>
+            </w:r>
+            <w:r>
+              <w:rPr>
+                <w:rFonts w:ascii="Consolas" w:eastAsia="Times New Roman" w:hAnsi="Consolas" w:cs="Segoe UI"/>
+                <w:color w:val="0086B3"/>
+                <w:sz w:val="18"/>
+                <w:szCs w:val="18"/>
+                <w:lang w:eastAsia="fr-FR"/>
+              </w:rPr>
+              <w:t>ensemble_job_t</w:t>
+            </w:r>
+          </w:p>
+        </w:tc>
+      </w:tr>
+      <w:tr>
+        <w:tc>
+          <w:tcPr>
+            <w:tcW w:w="0" w:type="auto"/>
+            <w:shd w:val="clear" w:color="auto" w:fill="FFFFFF"/>
+            <w:tcMar>
+              <w:top w:w="0" w:type="dxa"/>
+              <w:left w:w="150" w:type="dxa"/>
+              <w:bottom w:w="0" w:type="dxa"/>
+              <w:right w:w="150" w:type="dxa"/>
+            </w:tcMar>
+            <w:hideMark/>
+          </w:tcPr>
+          <w:p>
+            <w:pPr>
+              <w:spacing w:after="0" w:line="300" w:lineRule="atLeast"/>
+              <w:rPr>
+                <w:rFonts w:ascii="Consolas" w:eastAsia="Times New Roman" w:hAnsi="Consolas" w:cs="Segoe UI"/>
+                <w:color w:val="333333"/>
+                <w:sz w:val="18"/>
+                <w:szCs w:val="18"/>
+                <w:lang w:eastAsia="fr-FR"/>
+              </w:rPr>
+            </w:pPr>
+            <w:r>
+              <w:rPr>
+                <w:rFonts w:ascii="Consolas" w:eastAsia="Times New Roman" w:hAnsi="Consolas" w:cs="Segoe UI"/>
+                <w:color w:val="333333"/>
+                <w:sz w:val="18"/>
+                <w:szCs w:val="18"/>
+                <w:lang w:eastAsia="fr-FR"/>
+              </w:rPr>
+              <w:t>{</w:t>
+            </w:r>
+          </w:p>
+        </w:tc>
+      </w:tr>
+      <w:tr>
+        <w:tc>
+          <w:tcPr>
+            <w:tcW w:w="0" w:type="auto"/>
+            <w:shd w:val="clear" w:color="auto" w:fill="FFFFFF"/>
+            <w:tcMar>
+              <w:top w:w="0" w:type="dxa"/>
+              <w:left w:w="150" w:type="dxa"/>
+              <w:bottom w:w="0" w:type="dxa"/>
+              <w:right w:w="150" w:type="dxa"/>
+            </w:tcMar>
+            <w:hideMark/>
+          </w:tcPr>
+          <w:p>
+            <w:pPr>
+              <w:spacing w:after="0" w:line="300" w:lineRule="atLeast"/>
+              <w:rPr>
+                <w:rFonts w:ascii="Consolas" w:eastAsia="Times New Roman" w:hAnsi="Consolas" w:cs="Segoe UI"/>
+                <w:color w:val="333333"/>
+                <w:sz w:val="18"/>
+                <w:szCs w:val="18"/>
+                <w:lang w:val="en-GB" w:eastAsia="fr-FR"/>
+              </w:rPr>
+            </w:pPr>
+            <w:r>
+              <w:rPr>
+                <w:rFonts w:ascii="Consolas" w:eastAsia="Times New Roman" w:hAnsi="Consolas" w:cs="Segoe UI"/>
+                <w:color w:val="333333"/>
+                <w:sz w:val="18"/>
+                <w:szCs w:val="18"/>
+                <w:lang w:val="en-GB" w:eastAsia="fr-FR"/>
+              </w:rPr>
+              <w:t xml:space="preserve">  </w:t>
+            </w:r>
+            <w:r>
+              <w:rPr>
+                <w:rFonts w:ascii="Consolas" w:eastAsia="Times New Roman" w:hAnsi="Consolas" w:cs="Segoe UI"/>
+                <w:color w:val="0086B3"/>
+                <w:sz w:val="18"/>
+                <w:szCs w:val="18"/>
+                <w:lang w:val="en-GB" w:eastAsia="fr-FR"/>
+              </w:rPr>
+              <w:t>job_t</w:t>
+            </w:r>
+            <w:r>
+              <w:rPr>
+                <w:rFonts w:ascii="Consolas" w:eastAsia="Times New Roman" w:hAnsi="Consolas" w:cs="Segoe UI"/>
+                <w:color w:val="333333"/>
+                <w:sz w:val="18"/>
+                <w:szCs w:val="18"/>
+                <w:lang w:val="en-GB" w:eastAsia="fr-FR"/>
+              </w:rPr>
+              <w:t xml:space="preserve">  jobs[NB_MAX_JOBS];</w:t>
+            </w:r>
+          </w:p>
+        </w:tc>
+      </w:tr>
+      <w:tr>
+        <w:tc>
+          <w:tcPr>
+            <w:tcW w:w="0" w:type="auto"/>
+            <w:shd w:val="clear" w:color="auto" w:fill="FFFFFF"/>
+            <w:tcMar>
+              <w:top w:w="0" w:type="dxa"/>
+              <w:left w:w="150" w:type="dxa"/>
+              <w:bottom w:w="0" w:type="dxa"/>
+              <w:right w:w="150" w:type="dxa"/>
+            </w:tcMar>
+            <w:hideMark/>
+          </w:tcPr>
+          <w:p>
+            <w:pPr>
+              <w:spacing w:after="0" w:line="300" w:lineRule="atLeast"/>
+              <w:rPr>
+                <w:rFonts w:ascii="Consolas" w:eastAsia="Times New Roman" w:hAnsi="Consolas" w:cs="Segoe UI"/>
+                <w:color w:val="333333"/>
+                <w:sz w:val="18"/>
+                <w:szCs w:val="18"/>
+                <w:lang w:eastAsia="fr-FR"/>
+              </w:rPr>
+            </w:pPr>
+            <w:r>
+              <w:rPr>
+                <w:rFonts w:ascii="Consolas" w:eastAsia="Times New Roman" w:hAnsi="Consolas" w:cs="Segoe UI"/>
+                <w:color w:val="333333"/>
+                <w:sz w:val="18"/>
+                <w:szCs w:val="18"/>
+                <w:lang w:eastAsia="fr-FR"/>
+              </w:rPr>
+              <w:t xml:space="preserve">} </w:t>
+            </w:r>
+            <w:r>
+              <w:rPr>
+                <w:rFonts w:ascii="Consolas" w:eastAsia="Times New Roman" w:hAnsi="Consolas" w:cs="Segoe UI"/>
+                <w:color w:val="0086B3"/>
+                <w:sz w:val="18"/>
+                <w:szCs w:val="18"/>
+                <w:lang w:eastAsia="fr-FR"/>
+              </w:rPr>
+              <w:t>ensemble_job_t</w:t>
+            </w:r>
+            <w:r>
+              <w:rPr>
+                <w:rFonts w:ascii="Consolas" w:eastAsia="Times New Roman" w:hAnsi="Consolas" w:cs="Segoe UI"/>
+                <w:color w:val="333333"/>
+                <w:sz w:val="18"/>
+                <w:szCs w:val="18"/>
+                <w:lang w:eastAsia="fr-FR"/>
+              </w:rPr>
+              <w:t>;</w:t>
+            </w:r>
+          </w:p>
+        </w:tc>
+      </w:tr>
+    </w:tbl>
+    <w:p/>
+    <w:p>
+      <w:pPr>
+        <w:pStyle w:val="Sous-titre"/>
+      </w:pPr>
+      <w:r>
+        <w:t>Exécution des commandes internes et externes</w:t>
+      </w:r>
+    </w:p>
+    <w:p>
+      <w:r>
+        <w:t xml:space="preserve">L’exécution des commandes internes et externes se fait dans les fichiers « internes.c » et « externes.c » respectivement. Le programme essaie dans l’ordre tout d’abord d’exécuter une ligne de commande interne, et si la ligne n’est pas reconnue en tant que commande interne alors elle est exécutée en tant que commande externe. </w:t>
+      </w:r>
+    </w:p>
+    <w:p>
+      <w:r>
+        <w:t xml:space="preserve">Si la ligne est exécutée en commande interne, alors le programme n’a pas besoin de créer de processus fils et exécute directement la commande à l’intérieur du processus. </w:t>
+      </w:r>
+    </w:p>
+    <w:p>
+      <w:r>
+        <w:lastRenderedPageBreak/>
+        <w:t>Si la ligne est exécutée en tant que commande externe, alors la création d’un fils est nécessaire pour son exécution. Aussi, une commande externe lancée en background (avec le caractère « &amp; ») ne peut pas être tuée avec un Ctrl+C. A l’inverse, si une commande externe est lancée en avant-plan, le Mini-Shell attendra la mort du processus fils créé pour l’exécution de cette commande avant de reprendre.</w:t>
+      </w:r>
+    </w:p>
+    <w:p>
+      <w:r>
+        <w:t>On peut également noter que l’exécution d’une commande externe entraîne une redirection des signaux vers le processus fils créé. Ainsi, un programme lancé en avant-plan à partir du Mini-Shell pourra être stoppé par un Ctrl+C.</w:t>
+      </w:r>
+    </w:p>
+    <w:p>
+      <w:pPr>
+        <w:pStyle w:val="Sous-titre"/>
+      </w:pPr>
+    </w:p>
+    <w:p>
+      <w:pPr>
+        <w:pStyle w:val="Sous-titre"/>
+      </w:pPr>
+      <w:r>
+        <w:t>Les différents fichiers</w:t>
+      </w:r>
+    </w:p>
+    <w:p>
+      <w:r>
+        <w:t>Pour résumer, le répertoire contient pour chaque fichier « .c » un fichier « .h » contenant les déclarations des fonctions et de types. Les fichiers sont listés ici :</w:t>
+      </w:r>
+    </w:p>
+    <w:p>
+      <w:r>
+        <w:tab/>
+        <w:t>- mon_shell.c</w:t>
+      </w:r>
+    </w:p>
+    <w:p>
+      <w:r>
+        <w:tab/>
+        <w:t>- ligne.c</w:t>
+      </w:r>
+    </w:p>
+    <w:p>
+      <w:r>
+        <w:tab/>
+        <w:t>- job.c</w:t>
+      </w:r>
+    </w:p>
+    <w:p>
+      <w:r>
+        <w:tab/>
+        <w:t>- internes.c</w:t>
+      </w:r>
+    </w:p>
+    <w:p>
+      <w:r>
+        <w:tab/>
+        <w:t>- externes.c</w:t>
+      </w:r>
+    </w:p>
+    <w:p>
+      <w:r>
+        <w:tab/>
+        <w:t>- Makefile</w:t>
+      </w:r>
+    </w:p>
+    <w:p>
+      <w:r>
+        <w:t xml:space="preserve">Le Makefile sert à automatiser la compilation de nos fichiers. </w:t>
+      </w:r>
+    </w:p>
+    <w:p>
+      <w:r>
+        <w:t>La commande « make menage » écrase tous les points .o existants et l’exécutable « mon_shell » créé.</w:t>
+      </w:r>
+    </w:p>
+    <w:p>
+      <w:r>
+        <w:t>La commande « make » compile tous les fichiers et crée un exécutable « mon_shell » dans le même répertoire.</w:t>
+      </w:r>
       <w:r>
         <w:br w:type="page"/>
       </w:r>
@@ -1100,6 +2312,67 @@
       </w:r>
     </w:p>
     <w:p>
+      <w:pPr>
+        <w:jc w:val="both"/>
+      </w:pPr>
+      <w:r>
+        <w:t>Même s’ils n’ont pas été nombreux, n</w:t>
+      </w:r>
+      <w:r>
+        <w:t>ous avons rencontré certains problèmes tout au long de l’implémentation de notre Mini-Shell.</w:t>
+      </w:r>
+      <w:r>
+        <w:t xml:space="preserve"> Certains étant algorithmiques, d’autres par manque de connaissance du langage C.</w:t>
+      </w:r>
+    </w:p>
+    <w:p>
+      <w:pPr>
+        <w:jc w:val="both"/>
+      </w:pPr>
+      <w:r>
+        <w:t xml:space="preserve">Nous n’allons pas lister ici les problèmes que nous avons jugés « facile à résoudre ». </w:t>
+      </w:r>
+    </w:p>
+    <w:p>
+      <w:pPr>
+        <w:jc w:val="both"/>
+      </w:pPr>
+      <w:r>
+        <w:t>Au début, lorsque nous avions simplement implémenté l’exécution des commandes internes et externes, le Mini-Shell n’était pas en mesure de réagir face à une commande vide. C’est-à-dire lorsque nous appuyions simplement sur la touche « Entrée ».</w:t>
+      </w:r>
+      <w:r>
+        <w:t xml:space="preserve"> Le problème venait du fait que lorsque nous analysions syntaxiquement une ligne de commande, nous vérifions que la ligne ne commençait pas par un espace, or le caractère contenu dans une ligne vide est un caractère vide, donc un tableau d’un caractère vide en C. Notre programme faisait en sorte de passer à la case suivante de ce tableau pour récupérer le mot suivant. Or cette case de tableau n’existait pas, créant donc une « Segmentation fault » dans notre programme. Nous avons résolu le problème en traitant ce cas d’erreur possible et en retournant un entier qui définissait le comportement du programme par la suite.</w:t>
+      </w:r>
+    </w:p>
+    <w:p>
+      <w:pPr>
+        <w:jc w:val="both"/>
+      </w:pPr>
+      <w:r>
+        <w:t>Autre problème rencontré, la redirection. Nous n’avons pas réussi à mettre en place la redirection, car nous avions mal commencé à l’implémenter algorithmiquement parlant, et ensuite par manque de temps. En effet, lors de l’analyse d’une ligne, si celle-ci contenait un caractère « &gt; » il fallait prendre le premier puis le deuxième argument ensuite pour exécuter la redirection. Mais dans le cas contraire (avec un caractère « &lt; »), c’est dans le sens inverse que la commande devait s’effectuer. Nous n’avons pas pris le temps de réfléchir correctement à une solution adaptée.</w:t>
+      </w:r>
+    </w:p>
+    <w:p>
+      <w:pPr>
+        <w:jc w:val="both"/>
+      </w:pPr>
+      <w:r>
+        <w:t>Nous avons voulu implémenter la commande interne « kill », mais nous n’avons pas réussi à la mettre en place. Elle est toutefois encore dans le fichier « internes.c »</w:t>
+      </w:r>
+      <w:r>
+        <w:t xml:space="preserve"> et commentée</w:t>
+      </w:r>
+      <w:r>
+        <w:t>.</w:t>
+      </w:r>
+    </w:p>
+    <w:p>
+      <w:pPr>
+        <w:jc w:val="both"/>
+      </w:pPr>
+      <w:r>
+        <w:t>La mise en place de l’enchaînement de plusieurs commandes à l’aide du caractère « ; » n’a pas été possible également, par un cruel manque de temps. Nous nous sommes concentrés sur les fonctionnalités énoncées dans la partie I.</w:t>
+      </w:r>
       <w:r>
         <w:br w:type="page"/>
       </w:r>
@@ -1117,14 +2390,625 @@
         <w:t>Le rendu</w:t>
       </w:r>
     </w:p>
+    <w:p>
+      <w:pPr>
+        <w:ind w:firstLine="360"/>
+      </w:pPr>
+      <w:r>
+        <w:t>Pour résumer, n</w:t>
+      </w:r>
+      <w:r>
+        <w:t>otre Mini_Shell est fonctionnel, et tout le code présent dans les fichiers est commenté afin de le rendre plus accessible et de nous y repérer également.</w:t>
+      </w:r>
+    </w:p>
+    <w:p>
+      <w:r>
+        <w:t xml:space="preserve">Les fonctionnalités développées sont les suivantes : </w:t>
+      </w:r>
+    </w:p>
+    <w:p>
+      <w:pPr>
+        <w:pStyle w:val="Paragraphedeliste"/>
+        <w:numPr>
+          <w:ilvl w:val="0"/>
+          <w:numId w:val="2"/>
+        </w:numPr>
+      </w:pPr>
+      <w:r>
+        <w:t>Exécution de commandes internes</w:t>
+      </w:r>
+    </w:p>
+    <w:p>
+      <w:pPr>
+        <w:pStyle w:val="Paragraphedeliste"/>
+        <w:numPr>
+          <w:ilvl w:val="0"/>
+          <w:numId w:val="2"/>
+        </w:numPr>
+      </w:pPr>
+      <w:r>
+        <w:t>Exécution de commandes externes</w:t>
+      </w:r>
+    </w:p>
+    <w:p>
+      <w:pPr>
+        <w:pStyle w:val="Paragraphedeliste"/>
+        <w:numPr>
+          <w:ilvl w:val="0"/>
+          <w:numId w:val="2"/>
+        </w:numPr>
+      </w:pPr>
+      <w:r>
+        <w:t>Les tubes</w:t>
+      </w:r>
+    </w:p>
+    <w:p>
+      <w:pPr>
+        <w:pStyle w:val="Paragraphedeliste"/>
+        <w:numPr>
+          <w:ilvl w:val="0"/>
+          <w:numId w:val="2"/>
+        </w:numPr>
+      </w:pPr>
+      <w:r>
+        <w:t>L’exécution en arrière-plan d’un programme</w:t>
+      </w:r>
+    </w:p>
+    <w:p>
+      <w:pPr>
+        <w:pStyle w:val="Paragraphedeliste"/>
+        <w:numPr>
+          <w:ilvl w:val="0"/>
+          <w:numId w:val="2"/>
+        </w:numPr>
+      </w:pPr>
+      <w:r>
+        <w:t>Le traitement des signaux</w:t>
+      </w:r>
+    </w:p>
+    <w:p>
+      <w:r>
+        <w:t>Certaines fonctionnalités comme la redirection n’ont pas pu être réalisée. D’autre non pas réussi à voir le jour à cause d’une mauvaise implémentation, comme la commande kill.</w:t>
+      </w:r>
+    </w:p>
+    <w:p>
+      <w:r>
+        <w:t xml:space="preserve">Cependant, toutes les fonctionnalités listées ci-dessus sont opérationnelles et permettent déjà à notre Mini-Shell de remplir des tâches fondamentales. </w:t>
+      </w:r>
+    </w:p>
+    <w:p>
+      <w:r>
+        <w:br w:type="page"/>
+      </w:r>
+    </w:p>
+    <w:p>
+      <w:pPr>
+        <w:pStyle w:val="Titre"/>
+      </w:pPr>
+      <w:r>
+        <w:lastRenderedPageBreak/>
+        <w:t>Annexe</w:t>
+      </w:r>
+    </w:p>
+    <w:p>
+      <w:pPr>
+        <w:rPr>
+          <w:b/>
+        </w:rPr>
+      </w:pPr>
+      <w:r>
+        <w:rPr>
+          <w:b/>
+        </w:rPr>
+        <w:t>Fonctionnalités traitées :</w:t>
+      </w:r>
+    </w:p>
+    <w:tbl>
+      <w:tblPr>
+        <w:tblStyle w:val="Grilledutableau"/>
+        <w:tblW w:w="0" w:type="auto"/>
+        <w:tblLook w:val="04A0" w:firstRow="1" w:lastRow="0" w:firstColumn="1" w:lastColumn="0" w:noHBand="0" w:noVBand="1"/>
+      </w:tblPr>
+      <w:tblGrid>
+        <w:gridCol w:w="3070"/>
+        <w:gridCol w:w="2283"/>
+        <w:gridCol w:w="3859"/>
+      </w:tblGrid>
+      <w:tr>
+        <w:tc>
+          <w:tcPr>
+            <w:tcW w:w="3070" w:type="dxa"/>
+          </w:tcPr>
+          <w:p>
+            <w:pPr>
+              <w:jc w:val="center"/>
+              <w:rPr>
+                <w:b/>
+              </w:rPr>
+            </w:pPr>
+            <w:r>
+              <w:rPr>
+                <w:b/>
+              </w:rPr>
+              <w:t>Fonctionnalité</w:t>
+            </w:r>
+          </w:p>
+        </w:tc>
+        <w:tc>
+          <w:tcPr>
+            <w:tcW w:w="2283" w:type="dxa"/>
+          </w:tcPr>
+          <w:p>
+            <w:pPr>
+              <w:jc w:val="center"/>
+              <w:rPr>
+                <w:b/>
+              </w:rPr>
+            </w:pPr>
+            <w:r>
+              <w:rPr>
+                <w:b/>
+              </w:rPr>
+              <w:t>Réalisée (oui/non)</w:t>
+            </w:r>
+          </w:p>
+        </w:tc>
+        <w:tc>
+          <w:tcPr>
+            <w:tcW w:w="3859" w:type="dxa"/>
+          </w:tcPr>
+          <w:p>
+            <w:pPr>
+              <w:rPr>
+                <w:b/>
+              </w:rPr>
+            </w:pPr>
+            <w:r>
+              <w:rPr>
+                <w:b/>
+              </w:rPr>
+              <w:t>Nom de fonction, nom de fichier</w:t>
+            </w:r>
+          </w:p>
+        </w:tc>
+      </w:tr>
+      <w:tr>
+        <w:tc>
+          <w:tcPr>
+            <w:tcW w:w="3070" w:type="dxa"/>
+          </w:tcPr>
+          <w:p>
+            <w:r>
+              <w:t>Commandes internes</w:t>
+            </w:r>
+          </w:p>
+        </w:tc>
+        <w:tc>
+          <w:tcPr>
+            <w:tcW w:w="2283" w:type="dxa"/>
+          </w:tcPr>
+          <w:p>
+            <w:r>
+              <w:t>Oui</w:t>
+            </w:r>
+          </w:p>
+        </w:tc>
+        <w:tc>
+          <w:tcPr>
+            <w:tcW w:w="3859" w:type="dxa"/>
+          </w:tcPr>
+          <w:p>
+            <w:r>
+              <w:t>internes.c</w:t>
+            </w:r>
+          </w:p>
+        </w:tc>
+      </w:tr>
+      <w:tr>
+        <w:tc>
+          <w:tcPr>
+            <w:tcW w:w="3070" w:type="dxa"/>
+          </w:tcPr>
+          <w:p>
+            <w:r>
+              <w:t>Redirection d’E/S</w:t>
+            </w:r>
+          </w:p>
+        </w:tc>
+        <w:tc>
+          <w:tcPr>
+            <w:tcW w:w="2283" w:type="dxa"/>
+          </w:tcPr>
+          <w:p>
+            <w:r>
+              <w:t>Non</w:t>
+            </w:r>
+          </w:p>
+        </w:tc>
+        <w:tc>
+          <w:tcPr>
+            <w:tcW w:w="3859" w:type="dxa"/>
+          </w:tcPr>
+          <w:p/>
+        </w:tc>
+      </w:tr>
+      <w:tr>
+        <w:tc>
+          <w:tcPr>
+            <w:tcW w:w="3070" w:type="dxa"/>
+          </w:tcPr>
+          <w:p>
+            <w:r>
+              <w:t>Tubes</w:t>
+            </w:r>
+          </w:p>
+        </w:tc>
+        <w:tc>
+          <w:tcPr>
+            <w:tcW w:w="2283" w:type="dxa"/>
+          </w:tcPr>
+          <w:p>
+            <w:r>
+              <w:t>Oui</w:t>
+            </w:r>
+          </w:p>
+        </w:tc>
+        <w:tc>
+          <w:tcPr>
+            <w:tcW w:w="3859" w:type="dxa"/>
+          </w:tcPr>
+          <w:p>
+            <w:r>
+              <w:t xml:space="preserve">externes.c </w:t>
+            </w:r>
+          </w:p>
+        </w:tc>
+      </w:tr>
+      <w:tr>
+        <w:tc>
+          <w:tcPr>
+            <w:tcW w:w="3070" w:type="dxa"/>
+          </w:tcPr>
+          <w:p>
+            <w:r>
+              <w:t>Enchaînement de commandes</w:t>
+            </w:r>
+          </w:p>
+        </w:tc>
+        <w:tc>
+          <w:tcPr>
+            <w:tcW w:w="2283" w:type="dxa"/>
+          </w:tcPr>
+          <w:p>
+            <w:r>
+              <w:t>Non</w:t>
+            </w:r>
+          </w:p>
+        </w:tc>
+        <w:tc>
+          <w:tcPr>
+            <w:tcW w:w="3859" w:type="dxa"/>
+          </w:tcPr>
+          <w:p/>
+        </w:tc>
+      </w:tr>
+      <w:tr>
+        <w:tc>
+          <w:tcPr>
+            <w:tcW w:w="3070" w:type="dxa"/>
+          </w:tcPr>
+          <w:p>
+            <w:r>
+              <w:t>Mise en background</w:t>
+            </w:r>
+          </w:p>
+        </w:tc>
+        <w:tc>
+          <w:tcPr>
+            <w:tcW w:w="2283" w:type="dxa"/>
+          </w:tcPr>
+          <w:p>
+            <w:r>
+              <w:t>Oui</w:t>
+            </w:r>
+          </w:p>
+        </w:tc>
+        <w:tc>
+          <w:tcPr>
+            <w:tcW w:w="3859" w:type="dxa"/>
+          </w:tcPr>
+          <w:p>
+            <w:r>
+              <w:t>externes.c</w:t>
+            </w:r>
+            <w:r>
+              <w:t>, mon_shell.c</w:t>
+            </w:r>
+            <w:bookmarkStart w:id="0" w:name="_GoBack"/>
+            <w:bookmarkEnd w:id="0"/>
+          </w:p>
+        </w:tc>
+      </w:tr>
+      <w:tr>
+        <w:tc>
+          <w:tcPr>
+            <w:tcW w:w="3070" w:type="dxa"/>
+          </w:tcPr>
+          <w:p>
+            <w:r>
+              <w:t>Interception de signaux</w:t>
+            </w:r>
+          </w:p>
+        </w:tc>
+        <w:tc>
+          <w:tcPr>
+            <w:tcW w:w="2283" w:type="dxa"/>
+          </w:tcPr>
+          <w:p>
+            <w:r>
+              <w:t>Oui</w:t>
+            </w:r>
+          </w:p>
+        </w:tc>
+        <w:tc>
+          <w:tcPr>
+            <w:tcW w:w="3859" w:type="dxa"/>
+          </w:tcPr>
+          <w:p>
+            <w:r>
+              <w:t>mon_shell.c, externes.c</w:t>
+            </w:r>
+          </w:p>
+        </w:tc>
+      </w:tr>
+      <w:tr>
+        <w:trPr>
+          <w:trHeight w:val="629"/>
+        </w:trPr>
+        <w:tc>
+          <w:tcPr>
+            <w:tcW w:w="3070" w:type="dxa"/>
+          </w:tcPr>
+          <w:p>
+            <w:r>
+              <w:t>Autres :</w:t>
+            </w:r>
+          </w:p>
+        </w:tc>
+        <w:tc>
+          <w:tcPr>
+            <w:tcW w:w="2283" w:type="dxa"/>
+          </w:tcPr>
+          <w:p/>
+        </w:tc>
+        <w:tc>
+          <w:tcPr>
+            <w:tcW w:w="3859" w:type="dxa"/>
+          </w:tcPr>
+          <w:p/>
+        </w:tc>
+      </w:tr>
+    </w:tbl>
+    <w:p>
+      <w:pPr>
+        <w:rPr>
+          <w:b/>
+        </w:rPr>
+      </w:pPr>
+    </w:p>
+    <w:p>
+      <w:pPr>
+        <w:rPr>
+          <w:b/>
+        </w:rPr>
+      </w:pPr>
+      <w:r>
+        <w:rPr>
+          <w:b/>
+        </w:rPr>
+        <w:t>Compilation du projet :</w:t>
+      </w:r>
+    </w:p>
+    <w:p>
+      <w:pPr>
+        <w:pStyle w:val="Paragraphedeliste"/>
+        <w:numPr>
+          <w:ilvl w:val="0"/>
+          <w:numId w:val="2"/>
+        </w:numPr>
+      </w:pPr>
+      <w:r>
+        <w:t>Par cible Make : « make » pour compiler le projet</w:t>
+      </w:r>
+    </w:p>
+    <w:p>
+      <w:pPr>
+        <w:pStyle w:val="Paragraphedeliste"/>
+        <w:numPr>
+          <w:ilvl w:val="0"/>
+          <w:numId w:val="2"/>
+        </w:numPr>
+        <w:rPr>
+          <w:lang w:val="en-GB"/>
+        </w:rPr>
+      </w:pPr>
+      <w:r>
+        <w:rPr>
+          <w:lang w:val="en-GB"/>
+        </w:rPr>
+        <w:t>Par cible gcc :</w:t>
+      </w:r>
+      <w:r>
+        <w:rPr>
+          <w:lang w:val="en-GB"/>
+        </w:rPr>
+        <w:t xml:space="preserve"> “</w:t>
+      </w:r>
+      <w:r>
+        <w:rPr>
+          <w:rFonts w:ascii="Consolas" w:hAnsi="Consolas"/>
+          <w:color w:val="333333"/>
+          <w:sz w:val="18"/>
+          <w:szCs w:val="18"/>
+          <w:shd w:val="clear" w:color="auto" w:fill="FFFFFF"/>
+          <w:lang w:val="en-GB"/>
+        </w:rPr>
+        <w:t>gcc -g -Wall -W -Werror -Os -std=gnu11</w:t>
+      </w:r>
+      <w:r>
+        <w:rPr>
+          <w:rFonts w:ascii="Consolas" w:hAnsi="Consolas"/>
+          <w:color w:val="333333"/>
+          <w:sz w:val="18"/>
+          <w:szCs w:val="18"/>
+          <w:shd w:val="clear" w:color="auto" w:fill="FFFFFF"/>
+          <w:lang w:val="en-GB"/>
+        </w:rPr>
+        <w:t>”</w:t>
+      </w:r>
+    </w:p>
+    <w:p>
+      <w:pPr>
+        <w:rPr>
+          <w:b/>
+        </w:rPr>
+      </w:pPr>
+      <w:r>
+        <w:rPr>
+          <w:b/>
+        </w:rPr>
+        <w:t>Exécution du projet:</w:t>
+      </w:r>
+    </w:p>
+    <w:p>
+      <w:r>
+        <w:tab/>
+        <w:t>Commande</w:t>
+      </w:r>
+      <w:r>
+        <w:t xml:space="preserve"> </w:t>
+      </w:r>
+      <w:r>
+        <w:t xml:space="preserve">: </w:t>
+      </w:r>
+      <w:r>
+        <w:t xml:space="preserve"> </w:t>
+      </w:r>
+      <w:r>
+        <w:t>« </w:t>
+      </w:r>
+      <w:r>
+        <w:t>./mon_shell</w:t>
+      </w:r>
+      <w:r>
+        <w:t> »</w:t>
+      </w:r>
+    </w:p>
     <w:sectPr>
+      <w:footerReference w:type="default" r:id="rId9"/>
       <w:pgSz w:w="11906" w:h="16838"/>
       <w:pgMar w:top="1417" w:right="1417" w:bottom="1417" w:left="1417" w:header="708" w:footer="708" w:gutter="0"/>
       <w:cols w:space="708"/>
+      <w:titlePg/>
       <w:docGrid w:linePitch="360"/>
     </w:sectPr>
   </w:body>
 </w:document>
+</file>
+
+<file path=word/endnotes.xml><?xml version="1.0" encoding="utf-8"?>
+<w:endnotes xmlns:wpc="http://schemas.microsoft.com/office/word/2010/wordprocessingCanvas" xmlns:mc="http://schemas.openxmlformats.org/markup-compatibility/2006" xmlns:o="urn:schemas-microsoft-com:office:office" xmlns:r="http://schemas.openxmlformats.org/officeDocument/2006/relationships" xmlns:m="http://schemas.openxmlformats.org/officeDocument/2006/math" xmlns:v="urn:schemas-microsoft-com:vml" xmlns:wp14="http://schemas.microsoft.com/office/word/2010/wordprocessingDrawing" xmlns:wp="http://schemas.openxmlformats.org/drawingml/2006/wordprocessingDrawing" xmlns:w10="urn:schemas-microsoft-com:office:word" xmlns:w="http://schemas.openxmlformats.org/wordprocessingml/2006/main" xmlns:w14="http://schemas.microsoft.com/office/word/2010/wordml" xmlns:wpg="http://schemas.microsoft.com/office/word/2010/wordprocessingGroup" xmlns:wpi="http://schemas.microsoft.com/office/word/2010/wordprocessingInk" xmlns:wne="http://schemas.microsoft.com/office/word/2006/wordml" xmlns:wps="http://schemas.microsoft.com/office/word/2010/wordprocessingShape" mc:Ignorable="w14 wp14">
+  <w:endnote w:type="separator" w:id="-1">
+    <w:p>
+      <w:pPr>
+        <w:spacing w:after="0" w:line="240" w:lineRule="auto"/>
+      </w:pPr>
+      <w:r>
+        <w:separator/>
+      </w:r>
+    </w:p>
+  </w:endnote>
+  <w:endnote w:type="continuationSeparator" w:id="0">
+    <w:p>
+      <w:pPr>
+        <w:spacing w:after="0" w:line="240" w:lineRule="auto"/>
+      </w:pPr>
+      <w:r>
+        <w:continuationSeparator/>
+      </w:r>
+    </w:p>
+  </w:endnote>
+</w:endnotes>
+</file>
+
+<file path=word/footer1.xml><?xml version="1.0" encoding="utf-8"?>
+<w:ftr xmlns:wpc="http://schemas.microsoft.com/office/word/2010/wordprocessingCanvas" xmlns:mc="http://schemas.openxmlformats.org/markup-compatibility/2006" xmlns:o="urn:schemas-microsoft-com:office:office" xmlns:r="http://schemas.openxmlformats.org/officeDocument/2006/relationships" xmlns:m="http://schemas.openxmlformats.org/officeDocument/2006/math" xmlns:v="urn:schemas-microsoft-com:vml" xmlns:wp14="http://schemas.microsoft.com/office/word/2010/wordprocessingDrawing" xmlns:wp="http://schemas.openxmlformats.org/drawingml/2006/wordprocessingDrawing" xmlns:w10="urn:schemas-microsoft-com:office:word" xmlns:w="http://schemas.openxmlformats.org/wordprocessingml/2006/main" xmlns:w14="http://schemas.microsoft.com/office/word/2010/wordml" xmlns:wpg="http://schemas.microsoft.com/office/word/2010/wordprocessingGroup" xmlns:wpi="http://schemas.microsoft.com/office/word/2010/wordprocessingInk" xmlns:wne="http://schemas.microsoft.com/office/word/2006/wordml" xmlns:wps="http://schemas.microsoft.com/office/word/2010/wordprocessingShape" mc:Ignorable="w14 wp14">
+  <w:sdt>
+    <w:sdtPr>
+      <w:id w:val="1234888706"/>
+      <w:docPartObj>
+        <w:docPartGallery w:val="Page Numbers (Bottom of Page)"/>
+        <w:docPartUnique/>
+      </w:docPartObj>
+    </w:sdtPr>
+    <w:sdtContent>
+      <w:p>
+        <w:pPr>
+          <w:pStyle w:val="Pieddepage"/>
+          <w:jc w:val="right"/>
+        </w:pPr>
+        <w:r>
+          <w:fldChar w:fldCharType="begin"/>
+        </w:r>
+        <w:r>
+          <w:instrText>PAGE   \* MERGEFORMAT</w:instrText>
+        </w:r>
+        <w:r>
+          <w:fldChar w:fldCharType="separate"/>
+        </w:r>
+        <w:r>
+          <w:rPr>
+            <w:noProof/>
+          </w:rPr>
+          <w:t>9</w:t>
+        </w:r>
+        <w:r>
+          <w:fldChar w:fldCharType="end"/>
+        </w:r>
+      </w:p>
+    </w:sdtContent>
+  </w:sdt>
+  <w:p>
+    <w:pPr>
+      <w:pStyle w:val="Pieddepage"/>
+    </w:pPr>
+  </w:p>
+</w:ftr>
+</file>
+
+<file path=word/footnotes.xml><?xml version="1.0" encoding="utf-8"?>
+<w:footnotes xmlns:wpc="http://schemas.microsoft.com/office/word/2010/wordprocessingCanvas" xmlns:mc="http://schemas.openxmlformats.org/markup-compatibility/2006" xmlns:o="urn:schemas-microsoft-com:office:office" xmlns:r="http://schemas.openxmlformats.org/officeDocument/2006/relationships" xmlns:m="http://schemas.openxmlformats.org/officeDocument/2006/math" xmlns:v="urn:schemas-microsoft-com:vml" xmlns:wp14="http://schemas.microsoft.com/office/word/2010/wordprocessingDrawing" xmlns:wp="http://schemas.openxmlformats.org/drawingml/2006/wordprocessingDrawing" xmlns:w10="urn:schemas-microsoft-com:office:word" xmlns:w="http://schemas.openxmlformats.org/wordprocessingml/2006/main" xmlns:w14="http://schemas.microsoft.com/office/word/2010/wordml" xmlns:wpg="http://schemas.microsoft.com/office/word/2010/wordprocessingGroup" xmlns:wpi="http://schemas.microsoft.com/office/word/2010/wordprocessingInk" xmlns:wne="http://schemas.microsoft.com/office/word/2006/wordml" xmlns:wps="http://schemas.microsoft.com/office/word/2010/wordprocessingShape" mc:Ignorable="w14 wp14">
+  <w:footnote w:type="separator" w:id="-1">
+    <w:p>
+      <w:pPr>
+        <w:spacing w:after="0" w:line="240" w:lineRule="auto"/>
+      </w:pPr>
+      <w:r>
+        <w:separator/>
+      </w:r>
+    </w:p>
+  </w:footnote>
+  <w:footnote w:type="continuationSeparator" w:id="0">
+    <w:p>
+      <w:pPr>
+        <w:spacing w:after="0" w:line="240" w:lineRule="auto"/>
+      </w:pPr>
+      <w:r>
+        <w:continuationSeparator/>
+      </w:r>
+    </w:p>
+  </w:footnote>
+</w:footnotes>
 </file>
 
 <file path=word/numbering.xml><?xml version="1.0" encoding="utf-8"?>
@@ -1638,6 +3522,92 @@
       <w:rPr>
         <w:rFonts w:ascii="Wingdings" w:hAnsi="Wingdings" w:hint="default"/>
       </w:rPr>
+    </w:lvl>
+  </w:abstractNum>
+  <w:abstractNum w:abstractNumId="5">
+    <w:nsid w:val="56A96334"/>
+    <w:multiLevelType w:val="hybridMultilevel"/>
+    <w:tmpl w:val="411C60D4"/>
+    <w:lvl w:ilvl="0" w:tplc="040C000F">
+      <w:start w:val="1"/>
+      <w:numFmt w:val="decimal"/>
+      <w:lvlText w:val="%1."/>
+      <w:lvlJc w:val="left"/>
+      <w:pPr>
+        <w:ind w:left="3600" w:hanging="360"/>
+      </w:pPr>
+    </w:lvl>
+    <w:lvl w:ilvl="1" w:tplc="040C0019" w:tentative="1">
+      <w:start w:val="1"/>
+      <w:numFmt w:val="lowerLetter"/>
+      <w:lvlText w:val="%2."/>
+      <w:lvlJc w:val="left"/>
+      <w:pPr>
+        <w:ind w:left="4320" w:hanging="360"/>
+      </w:pPr>
+    </w:lvl>
+    <w:lvl w:ilvl="2" w:tplc="040C001B" w:tentative="1">
+      <w:start w:val="1"/>
+      <w:numFmt w:val="lowerRoman"/>
+      <w:lvlText w:val="%3."/>
+      <w:lvlJc w:val="right"/>
+      <w:pPr>
+        <w:ind w:left="5040" w:hanging="180"/>
+      </w:pPr>
+    </w:lvl>
+    <w:lvl w:ilvl="3" w:tplc="040C000F" w:tentative="1">
+      <w:start w:val="1"/>
+      <w:numFmt w:val="decimal"/>
+      <w:lvlText w:val="%4."/>
+      <w:lvlJc w:val="left"/>
+      <w:pPr>
+        <w:ind w:left="5760" w:hanging="360"/>
+      </w:pPr>
+    </w:lvl>
+    <w:lvl w:ilvl="4" w:tplc="040C0019" w:tentative="1">
+      <w:start w:val="1"/>
+      <w:numFmt w:val="lowerLetter"/>
+      <w:lvlText w:val="%5."/>
+      <w:lvlJc w:val="left"/>
+      <w:pPr>
+        <w:ind w:left="6480" w:hanging="360"/>
+      </w:pPr>
+    </w:lvl>
+    <w:lvl w:ilvl="5" w:tplc="040C001B" w:tentative="1">
+      <w:start w:val="1"/>
+      <w:numFmt w:val="lowerRoman"/>
+      <w:lvlText w:val="%6."/>
+      <w:lvlJc w:val="right"/>
+      <w:pPr>
+        <w:ind w:left="7200" w:hanging="180"/>
+      </w:pPr>
+    </w:lvl>
+    <w:lvl w:ilvl="6" w:tplc="040C000F" w:tentative="1">
+      <w:start w:val="1"/>
+      <w:numFmt w:val="decimal"/>
+      <w:lvlText w:val="%7."/>
+      <w:lvlJc w:val="left"/>
+      <w:pPr>
+        <w:ind w:left="7920" w:hanging="360"/>
+      </w:pPr>
+    </w:lvl>
+    <w:lvl w:ilvl="7" w:tplc="040C0019" w:tentative="1">
+      <w:start w:val="1"/>
+      <w:numFmt w:val="lowerLetter"/>
+      <w:lvlText w:val="%8."/>
+      <w:lvlJc w:val="left"/>
+      <w:pPr>
+        <w:ind w:left="8640" w:hanging="360"/>
+      </w:pPr>
+    </w:lvl>
+    <w:lvl w:ilvl="8" w:tplc="040C001B" w:tentative="1">
+      <w:start w:val="1"/>
+      <w:numFmt w:val="lowerRoman"/>
+      <w:lvlText w:val="%9."/>
+      <w:lvlJc w:val="right"/>
+      <w:pPr>
+        <w:ind w:left="9360" w:hanging="180"/>
+      </w:pPr>
     </w:lvl>
   </w:abstractNum>
   <w:num w:numId="1">
@@ -1654,6 +3624,9 @@
   </w:num>
   <w:num w:numId="5">
     <w:abstractNumId w:val="3"/>
+  </w:num>
+  <w:num w:numId="6">
+    <w:abstractNumId w:val="5"/>
   </w:num>
 </w:numbering>
 </file>
@@ -2031,7 +4004,6 @@
     <w:next w:val="Normal"/>
     <w:autoRedefine/>
     <w:uiPriority w:val="39"/>
-    <w:semiHidden/>
     <w:unhideWhenUsed/>
     <w:qFormat/>
     <w:rsid w:val="00864E07"/>
@@ -2194,6 +4166,79 @@
     <w:name w:val="pl-en"/>
     <w:basedOn w:val="Policepardfaut"/>
     <w:rsid w:val="00EA1550"/>
+  </w:style>
+  <w:style w:type="character" w:customStyle="1" w:styleId="pl-c1">
+    <w:name w:val="pl-c1"/>
+    <w:basedOn w:val="Policepardfaut"/>
+    <w:rsid w:val="00F2060F"/>
+  </w:style>
+  <w:style w:type="character" w:customStyle="1" w:styleId="pl-c">
+    <w:name w:val="pl-c"/>
+    <w:basedOn w:val="Policepardfaut"/>
+    <w:rsid w:val="00F2060F"/>
+  </w:style>
+  <w:style w:type="paragraph" w:styleId="En-tte">
+    <w:name w:val="header"/>
+    <w:basedOn w:val="Normal"/>
+    <w:link w:val="En-tteCar"/>
+    <w:uiPriority w:val="99"/>
+    <w:unhideWhenUsed/>
+    <w:rsid w:val="0008456A"/>
+    <w:pPr>
+      <w:tabs>
+        <w:tab w:val="center" w:pos="4536"/>
+        <w:tab w:val="right" w:pos="9072"/>
+      </w:tabs>
+      <w:spacing w:after="0" w:line="240" w:lineRule="auto"/>
+    </w:pPr>
+  </w:style>
+  <w:style w:type="character" w:customStyle="1" w:styleId="En-tteCar">
+    <w:name w:val="En-tête Car"/>
+    <w:basedOn w:val="Policepardfaut"/>
+    <w:link w:val="En-tte"/>
+    <w:uiPriority w:val="99"/>
+    <w:rsid w:val="0008456A"/>
+  </w:style>
+  <w:style w:type="paragraph" w:styleId="Pieddepage">
+    <w:name w:val="footer"/>
+    <w:basedOn w:val="Normal"/>
+    <w:link w:val="PieddepageCar"/>
+    <w:uiPriority w:val="99"/>
+    <w:unhideWhenUsed/>
+    <w:rsid w:val="0008456A"/>
+    <w:pPr>
+      <w:tabs>
+        <w:tab w:val="center" w:pos="4536"/>
+        <w:tab w:val="right" w:pos="9072"/>
+      </w:tabs>
+      <w:spacing w:after="0" w:line="240" w:lineRule="auto"/>
+    </w:pPr>
+  </w:style>
+  <w:style w:type="character" w:customStyle="1" w:styleId="PieddepageCar">
+    <w:name w:val="Pied de page Car"/>
+    <w:basedOn w:val="Policepardfaut"/>
+    <w:link w:val="Pieddepage"/>
+    <w:uiPriority w:val="99"/>
+    <w:rsid w:val="0008456A"/>
+  </w:style>
+  <w:style w:type="table" w:styleId="Grilledutableau">
+    <w:name w:val="Table Grid"/>
+    <w:basedOn w:val="TableauNormal"/>
+    <w:uiPriority w:val="59"/>
+    <w:rsid w:val="00186619"/>
+    <w:pPr>
+      <w:spacing w:after="0" w:line="240" w:lineRule="auto"/>
+    </w:pPr>
+    <w:tblPr>
+      <w:tblBorders>
+        <w:top w:val="single" w:sz="4" w:space="0" w:color="auto"/>
+        <w:left w:val="single" w:sz="4" w:space="0" w:color="auto"/>
+        <w:bottom w:val="single" w:sz="4" w:space="0" w:color="auto"/>
+        <w:right w:val="single" w:sz="4" w:space="0" w:color="auto"/>
+        <w:insideH w:val="single" w:sz="4" w:space="0" w:color="auto"/>
+        <w:insideV w:val="single" w:sz="4" w:space="0" w:color="auto"/>
+      </w:tblBorders>
+    </w:tblPr>
   </w:style>
 </w:styles>
 </file>
@@ -2571,7 +4616,6 @@
     <w:next w:val="Normal"/>
     <w:autoRedefine/>
     <w:uiPriority w:val="39"/>
-    <w:semiHidden/>
     <w:unhideWhenUsed/>
     <w:qFormat/>
     <w:rsid w:val="00864E07"/>
@@ -2735,40 +4779,84 @@
     <w:basedOn w:val="Policepardfaut"/>
     <w:rsid w:val="00EA1550"/>
   </w:style>
+  <w:style w:type="character" w:customStyle="1" w:styleId="pl-c1">
+    <w:name w:val="pl-c1"/>
+    <w:basedOn w:val="Policepardfaut"/>
+    <w:rsid w:val="00F2060F"/>
+  </w:style>
+  <w:style w:type="character" w:customStyle="1" w:styleId="pl-c">
+    <w:name w:val="pl-c"/>
+    <w:basedOn w:val="Policepardfaut"/>
+    <w:rsid w:val="00F2060F"/>
+  </w:style>
+  <w:style w:type="paragraph" w:styleId="En-tte">
+    <w:name w:val="header"/>
+    <w:basedOn w:val="Normal"/>
+    <w:link w:val="En-tteCar"/>
+    <w:uiPriority w:val="99"/>
+    <w:unhideWhenUsed/>
+    <w:rsid w:val="0008456A"/>
+    <w:pPr>
+      <w:tabs>
+        <w:tab w:val="center" w:pos="4536"/>
+        <w:tab w:val="right" w:pos="9072"/>
+      </w:tabs>
+      <w:spacing w:after="0" w:line="240" w:lineRule="auto"/>
+    </w:pPr>
+  </w:style>
+  <w:style w:type="character" w:customStyle="1" w:styleId="En-tteCar">
+    <w:name w:val="En-tête Car"/>
+    <w:basedOn w:val="Policepardfaut"/>
+    <w:link w:val="En-tte"/>
+    <w:uiPriority w:val="99"/>
+    <w:rsid w:val="0008456A"/>
+  </w:style>
+  <w:style w:type="paragraph" w:styleId="Pieddepage">
+    <w:name w:val="footer"/>
+    <w:basedOn w:val="Normal"/>
+    <w:link w:val="PieddepageCar"/>
+    <w:uiPriority w:val="99"/>
+    <w:unhideWhenUsed/>
+    <w:rsid w:val="0008456A"/>
+    <w:pPr>
+      <w:tabs>
+        <w:tab w:val="center" w:pos="4536"/>
+        <w:tab w:val="right" w:pos="9072"/>
+      </w:tabs>
+      <w:spacing w:after="0" w:line="240" w:lineRule="auto"/>
+    </w:pPr>
+  </w:style>
+  <w:style w:type="character" w:customStyle="1" w:styleId="PieddepageCar">
+    <w:name w:val="Pied de page Car"/>
+    <w:basedOn w:val="Policepardfaut"/>
+    <w:link w:val="Pieddepage"/>
+    <w:uiPriority w:val="99"/>
+    <w:rsid w:val="0008456A"/>
+  </w:style>
+  <w:style w:type="table" w:styleId="Grilledutableau">
+    <w:name w:val="Table Grid"/>
+    <w:basedOn w:val="TableauNormal"/>
+    <w:uiPriority w:val="59"/>
+    <w:rsid w:val="00186619"/>
+    <w:pPr>
+      <w:spacing w:after="0" w:line="240" w:lineRule="auto"/>
+    </w:pPr>
+    <w:tblPr>
+      <w:tblBorders>
+        <w:top w:val="single" w:sz="4" w:space="0" w:color="auto"/>
+        <w:left w:val="single" w:sz="4" w:space="0" w:color="auto"/>
+        <w:bottom w:val="single" w:sz="4" w:space="0" w:color="auto"/>
+        <w:right w:val="single" w:sz="4" w:space="0" w:color="auto"/>
+        <w:insideH w:val="single" w:sz="4" w:space="0" w:color="auto"/>
+        <w:insideV w:val="single" w:sz="4" w:space="0" w:color="auto"/>
+      </w:tblBorders>
+    </w:tblPr>
+  </w:style>
 </w:styles>
 </file>
 
 <file path=word/glossary/document.xml><?xml version="1.0" encoding="utf-8"?>
-<w:glossaryDocument xmlns:wpc="http://schemas.microsoft.com/office/word/2010/wordprocessingCanvas" xmlns:mc="http://schemas.openxmlformats.org/markup-compatibility/2006" xmlns:o="urn:schemas-microsoft-com:office:office" xmlns:r="http://schemas.openxmlformats.org/officeDocument/2006/relationships" xmlns:m="http://schemas.openxmlformats.org/officeDocument/2006/math" xmlns:v="urn:schemas-microsoft-com:vml" xmlns:wp14="http://schemas.microsoft.com/office/word/2010/wordprocessingDrawing" xmlns:wp="http://schemas.openxmlformats.org/drawingml/2006/wordprocessingDrawing" xmlns:w10="urn:schemas-microsoft-com:office:word" xmlns:w="http://schemas.openxmlformats.org/wordprocessingml/2006/main" xmlns:w14="http://schemas.microsoft.com/office/word/2010/wordml" xmlns:wpg="http://schemas.microsoft.com/office/word/2010/wordprocessingGroup" xmlns:wpi="http://schemas.microsoft.com/office/word/2010/wordprocessingInk" xmlns:wne="http://schemas.microsoft.com/office/word/2006/wordml" xmlns:wps="http://schemas.microsoft.com/office/word/2010/wordprocessingShape" mc:Ignorable="w14 wp14">
-  <w:docParts>
-    <w:docPart>
-      <w:docPartPr>
-        <w:name w:val="EEF94934FE034DDD8B47A8A92BA761FB"/>
-        <w:category>
-          <w:name w:val="Général"/>
-          <w:gallery w:val="placeholder"/>
-        </w:category>
-        <w:types>
-          <w:type w:val="bbPlcHdr"/>
-        </w:types>
-        <w:behaviors>
-          <w:behavior w:val="content"/>
-        </w:behaviors>
-        <w:guid w:val="{E7DA1730-B796-49BF-96C3-B1576C1376D2}"/>
-      </w:docPartPr>
-      <w:docPartBody>
-        <w:p>
-          <w:pPr>
-            <w:pStyle w:val="EEF94934FE034DDD8B47A8A92BA761FB"/>
-          </w:pPr>
-          <w:r>
-            <w:t>Tapez le titre du chapitre (niveau 2)</w:t>
-          </w:r>
-        </w:p>
-      </w:docPartBody>
-    </w:docPart>
-  </w:docParts>
-</w:glossaryDocument>
+<w:glossaryDocument xmlns:wpc="http://schemas.microsoft.com/office/word/2010/wordprocessingCanvas" xmlns:mc="http://schemas.openxmlformats.org/markup-compatibility/2006" xmlns:o="urn:schemas-microsoft-com:office:office" xmlns:r="http://schemas.openxmlformats.org/officeDocument/2006/relationships" xmlns:m="http://schemas.openxmlformats.org/officeDocument/2006/math" xmlns:v="urn:schemas-microsoft-com:vml" xmlns:wp14="http://schemas.microsoft.com/office/word/2010/wordprocessingDrawing" xmlns:wp="http://schemas.openxmlformats.org/drawingml/2006/wordprocessingDrawing" xmlns:w10="urn:schemas-microsoft-com:office:word" xmlns:w="http://schemas.openxmlformats.org/wordprocessingml/2006/main" xmlns:w14="http://schemas.microsoft.com/office/word/2010/wordml" xmlns:wpg="http://schemas.microsoft.com/office/word/2010/wordprocessingGroup" xmlns:wpi="http://schemas.microsoft.com/office/word/2010/wordprocessingInk" xmlns:wne="http://schemas.microsoft.com/office/word/2006/wordml" xmlns:wps="http://schemas.microsoft.com/office/word/2010/wordprocessingShape" mc:Ignorable="w14 wp14"/>
 </file>
 
 <file path=word/glossary/fontTable.xml><?xml version="1.0" encoding="utf-8"?>
@@ -2829,6 +4917,13 @@
     <w:pitch w:val="fixed"/>
     <w:sig w:usb0="E00006FF" w:usb1="0000FCFF" w:usb2="00000001" w:usb3="00000000" w:csb0="0000019F" w:csb1="00000000"/>
   </w:font>
+  <w:font w:name="Segoe UI">
+    <w:panose1 w:val="020B0502040204020203"/>
+    <w:charset w:val="00"/>
+    <w:family w:val="swiss"/>
+    <w:pitch w:val="variable"/>
+    <w:sig w:usb0="E4002EFF" w:usb1="C000E47F" w:usb2="00000009" w:usb3="00000000" w:csb0="000001FF" w:csb1="00000000"/>
+  </w:font>
 </w:fonts>
 </file>
 
@@ -2848,9 +4943,10 @@
   <w:rsids>
     <w:rsidRoot w:val="00111143"/>
     <w:rsid w:val="00111143"/>
+    <w:rsid w:val="003B0A36"/>
+    <w:rsid w:val="00816F84"/>
     <w:rsid w:val="008B3A09"/>
     <w:rsid w:val="009F3795"/>
-    <w:rsid w:val="00CA70B6"/>
     <w:rsid w:val="00D81CFC"/>
   </w:rsids>
   <m:mathPr>
@@ -3164,6 +5260,82 @@
     <w:name w:val="0EF86C9F408B44988EA185C467B7F7EF"/>
     <w:rsid w:val="00111143"/>
   </w:style>
+  <w:style w:type="paragraph" w:customStyle="1" w:styleId="13D0E669A1794B65823B442E612041E9">
+    <w:name w:val="13D0E669A1794B65823B442E612041E9"/>
+    <w:rsid w:val="003B0A36"/>
+  </w:style>
+  <w:style w:type="paragraph" w:customStyle="1" w:styleId="E165C2823BF640E6A33189E341A260E3">
+    <w:name w:val="E165C2823BF640E6A33189E341A260E3"/>
+    <w:rsid w:val="003B0A36"/>
+  </w:style>
+  <w:style w:type="paragraph" w:customStyle="1" w:styleId="E0EC17C99F884C03B55DD80872704976">
+    <w:name w:val="E0EC17C99F884C03B55DD80872704976"/>
+    <w:rsid w:val="003B0A36"/>
+  </w:style>
+  <w:style w:type="paragraph" w:customStyle="1" w:styleId="EE0101655DCD493EAF86B323CB4C7826">
+    <w:name w:val="EE0101655DCD493EAF86B323CB4C7826"/>
+    <w:rsid w:val="003B0A36"/>
+  </w:style>
+  <w:style w:type="paragraph" w:customStyle="1" w:styleId="C58E3C79B1BC4606A571C3A24D895640">
+    <w:name w:val="C58E3C79B1BC4606A571C3A24D895640"/>
+    <w:rsid w:val="003B0A36"/>
+  </w:style>
+  <w:style w:type="paragraph" w:customStyle="1" w:styleId="509281F9E0AD42C7B5AE18EF7EDBA0F2">
+    <w:name w:val="509281F9E0AD42C7B5AE18EF7EDBA0F2"/>
+    <w:rsid w:val="003B0A36"/>
+  </w:style>
+  <w:style w:type="paragraph" w:customStyle="1" w:styleId="F8A592F22E6848DFA89DE70EF5ACC07B">
+    <w:name w:val="F8A592F22E6848DFA89DE70EF5ACC07B"/>
+    <w:rsid w:val="003B0A36"/>
+  </w:style>
+  <w:style w:type="paragraph" w:customStyle="1" w:styleId="859E492919B54205A2E3945E43F30A6F">
+    <w:name w:val="859E492919B54205A2E3945E43F30A6F"/>
+    <w:rsid w:val="003B0A36"/>
+  </w:style>
+  <w:style w:type="paragraph" w:customStyle="1" w:styleId="D5DBDBCC42044B3CBEAE6D0AE88A9157">
+    <w:name w:val="D5DBDBCC42044B3CBEAE6D0AE88A9157"/>
+    <w:rsid w:val="003B0A36"/>
+  </w:style>
+  <w:style w:type="paragraph" w:customStyle="1" w:styleId="594AE27ABA92433C9D6519739214E236">
+    <w:name w:val="594AE27ABA92433C9D6519739214E236"/>
+    <w:rsid w:val="003B0A36"/>
+  </w:style>
+  <w:style w:type="paragraph" w:customStyle="1" w:styleId="9D8E06B0BA284C3EB2D644A5590BC852">
+    <w:name w:val="9D8E06B0BA284C3EB2D644A5590BC852"/>
+    <w:rsid w:val="003B0A36"/>
+  </w:style>
+  <w:style w:type="paragraph" w:customStyle="1" w:styleId="9BC28B2C92334B36B5B58279398CD356">
+    <w:name w:val="9BC28B2C92334B36B5B58279398CD356"/>
+    <w:rsid w:val="003B0A36"/>
+  </w:style>
+  <w:style w:type="paragraph" w:customStyle="1" w:styleId="2FAA0759B491420F9294E668982FEEA1">
+    <w:name w:val="2FAA0759B491420F9294E668982FEEA1"/>
+    <w:rsid w:val="003B0A36"/>
+  </w:style>
+  <w:style w:type="paragraph" w:customStyle="1" w:styleId="D862308F626D481182CBDCC5A898796C">
+    <w:name w:val="D862308F626D481182CBDCC5A898796C"/>
+    <w:rsid w:val="003B0A36"/>
+  </w:style>
+  <w:style w:type="paragraph" w:customStyle="1" w:styleId="7134614490D945D394D18EFFBF433865">
+    <w:name w:val="7134614490D945D394D18EFFBF433865"/>
+    <w:rsid w:val="003B0A36"/>
+  </w:style>
+  <w:style w:type="paragraph" w:customStyle="1" w:styleId="15B90C97D10A4CB4B117BA161F28407E">
+    <w:name w:val="15B90C97D10A4CB4B117BA161F28407E"/>
+    <w:rsid w:val="003B0A36"/>
+  </w:style>
+  <w:style w:type="paragraph" w:customStyle="1" w:styleId="87AD7D280B2F4BD4B6660532DCCEB01E">
+    <w:name w:val="87AD7D280B2F4BD4B6660532DCCEB01E"/>
+    <w:rsid w:val="003B0A36"/>
+  </w:style>
+  <w:style w:type="paragraph" w:customStyle="1" w:styleId="61BF84BFFF6445FDB9AA357E090B411F">
+    <w:name w:val="61BF84BFFF6445FDB9AA357E090B411F"/>
+    <w:rsid w:val="003B0A36"/>
+  </w:style>
+  <w:style w:type="paragraph" w:customStyle="1" w:styleId="49ED594E0E8D4AB491C014368754248F">
+    <w:name w:val="49ED594E0E8D4AB491C014368754248F"/>
+    <w:rsid w:val="003B0A36"/>
+  </w:style>
 </w:styles>
 </file>
 
@@ -3457,6 +5629,82 @@
   <w:style w:type="paragraph" w:customStyle="1" w:styleId="0EF86C9F408B44988EA185C467B7F7EF">
     <w:name w:val="0EF86C9F408B44988EA185C467B7F7EF"/>
     <w:rsid w:val="00111143"/>
+  </w:style>
+  <w:style w:type="paragraph" w:customStyle="1" w:styleId="13D0E669A1794B65823B442E612041E9">
+    <w:name w:val="13D0E669A1794B65823B442E612041E9"/>
+    <w:rsid w:val="003B0A36"/>
+  </w:style>
+  <w:style w:type="paragraph" w:customStyle="1" w:styleId="E165C2823BF640E6A33189E341A260E3">
+    <w:name w:val="E165C2823BF640E6A33189E341A260E3"/>
+    <w:rsid w:val="003B0A36"/>
+  </w:style>
+  <w:style w:type="paragraph" w:customStyle="1" w:styleId="E0EC17C99F884C03B55DD80872704976">
+    <w:name w:val="E0EC17C99F884C03B55DD80872704976"/>
+    <w:rsid w:val="003B0A36"/>
+  </w:style>
+  <w:style w:type="paragraph" w:customStyle="1" w:styleId="EE0101655DCD493EAF86B323CB4C7826">
+    <w:name w:val="EE0101655DCD493EAF86B323CB4C7826"/>
+    <w:rsid w:val="003B0A36"/>
+  </w:style>
+  <w:style w:type="paragraph" w:customStyle="1" w:styleId="C58E3C79B1BC4606A571C3A24D895640">
+    <w:name w:val="C58E3C79B1BC4606A571C3A24D895640"/>
+    <w:rsid w:val="003B0A36"/>
+  </w:style>
+  <w:style w:type="paragraph" w:customStyle="1" w:styleId="509281F9E0AD42C7B5AE18EF7EDBA0F2">
+    <w:name w:val="509281F9E0AD42C7B5AE18EF7EDBA0F2"/>
+    <w:rsid w:val="003B0A36"/>
+  </w:style>
+  <w:style w:type="paragraph" w:customStyle="1" w:styleId="F8A592F22E6848DFA89DE70EF5ACC07B">
+    <w:name w:val="F8A592F22E6848DFA89DE70EF5ACC07B"/>
+    <w:rsid w:val="003B0A36"/>
+  </w:style>
+  <w:style w:type="paragraph" w:customStyle="1" w:styleId="859E492919B54205A2E3945E43F30A6F">
+    <w:name w:val="859E492919B54205A2E3945E43F30A6F"/>
+    <w:rsid w:val="003B0A36"/>
+  </w:style>
+  <w:style w:type="paragraph" w:customStyle="1" w:styleId="D5DBDBCC42044B3CBEAE6D0AE88A9157">
+    <w:name w:val="D5DBDBCC42044B3CBEAE6D0AE88A9157"/>
+    <w:rsid w:val="003B0A36"/>
+  </w:style>
+  <w:style w:type="paragraph" w:customStyle="1" w:styleId="594AE27ABA92433C9D6519739214E236">
+    <w:name w:val="594AE27ABA92433C9D6519739214E236"/>
+    <w:rsid w:val="003B0A36"/>
+  </w:style>
+  <w:style w:type="paragraph" w:customStyle="1" w:styleId="9D8E06B0BA284C3EB2D644A5590BC852">
+    <w:name w:val="9D8E06B0BA284C3EB2D644A5590BC852"/>
+    <w:rsid w:val="003B0A36"/>
+  </w:style>
+  <w:style w:type="paragraph" w:customStyle="1" w:styleId="9BC28B2C92334B36B5B58279398CD356">
+    <w:name w:val="9BC28B2C92334B36B5B58279398CD356"/>
+    <w:rsid w:val="003B0A36"/>
+  </w:style>
+  <w:style w:type="paragraph" w:customStyle="1" w:styleId="2FAA0759B491420F9294E668982FEEA1">
+    <w:name w:val="2FAA0759B491420F9294E668982FEEA1"/>
+    <w:rsid w:val="003B0A36"/>
+  </w:style>
+  <w:style w:type="paragraph" w:customStyle="1" w:styleId="D862308F626D481182CBDCC5A898796C">
+    <w:name w:val="D862308F626D481182CBDCC5A898796C"/>
+    <w:rsid w:val="003B0A36"/>
+  </w:style>
+  <w:style w:type="paragraph" w:customStyle="1" w:styleId="7134614490D945D394D18EFFBF433865">
+    <w:name w:val="7134614490D945D394D18EFFBF433865"/>
+    <w:rsid w:val="003B0A36"/>
+  </w:style>
+  <w:style w:type="paragraph" w:customStyle="1" w:styleId="15B90C97D10A4CB4B117BA161F28407E">
+    <w:name w:val="15B90C97D10A4CB4B117BA161F28407E"/>
+    <w:rsid w:val="003B0A36"/>
+  </w:style>
+  <w:style w:type="paragraph" w:customStyle="1" w:styleId="87AD7D280B2F4BD4B6660532DCCEB01E">
+    <w:name w:val="87AD7D280B2F4BD4B6660532DCCEB01E"/>
+    <w:rsid w:val="003B0A36"/>
+  </w:style>
+  <w:style w:type="paragraph" w:customStyle="1" w:styleId="61BF84BFFF6445FDB9AA357E090B411F">
+    <w:name w:val="61BF84BFFF6445FDB9AA357E090B411F"/>
+    <w:rsid w:val="003B0A36"/>
+  </w:style>
+  <w:style w:type="paragraph" w:customStyle="1" w:styleId="49ED594E0E8D4AB491C014368754248F">
+    <w:name w:val="49ED594E0E8D4AB491C014368754248F"/>
+    <w:rsid w:val="003B0A36"/>
   </w:style>
 </w:styles>
 </file>
@@ -3758,7 +6006,7 @@
 </file>
 
 <file path=customXml/itemProps1.xml><?xml version="1.0" encoding="utf-8"?>
-<ds:datastoreItem xmlns:ds="http://schemas.openxmlformats.org/officeDocument/2006/customXml" ds:itemID="{2845DEB1-CFE6-40B3-B43A-DE6E2CB50D8C}">
+<ds:datastoreItem xmlns:ds="http://schemas.openxmlformats.org/officeDocument/2006/customXml" ds:itemID="{5D021513-308C-4528-8E8E-DD8D7BD946E9}">
   <ds:schemaRefs>
     <ds:schemaRef ds:uri="http://schemas.openxmlformats.org/officeDocument/2006/bibliography"/>
   </ds:schemaRefs>

</xml_diff>